<commit_message>
Update error message display.
</commit_message>
<xml_diff>
--- a/Document/Document.docx
+++ b/Document/Document.docx
@@ -6,11 +6,9 @@
       <w:pPr>
         <w:pStyle w:val="Title"/>
       </w:pPr>
-      <w:proofErr w:type="spellStart"/>
       <w:r>
         <w:t>Librator</w:t>
       </w:r>
-      <w:proofErr w:type="spellEnd"/>
       <w:r>
         <w:t xml:space="preserve"> development notes</w:t>
       </w:r>
@@ -37,15 +35,7 @@
         </w:numPr>
       </w:pPr>
       <w:r>
-        <w:t xml:space="preserve">For Mac, install </w:t>
-      </w:r>
-      <w:proofErr w:type="spellStart"/>
-      <w:r>
-        <w:t>Xcode</w:t>
-      </w:r>
-      <w:proofErr w:type="spellEnd"/>
-      <w:r>
-        <w:t xml:space="preserve"> command line tool first</w:t>
+        <w:t>For Mac, install Xcode command line tool first</w:t>
       </w:r>
     </w:p>
     <w:p>
@@ -81,25 +71,14 @@
           <w:szCs w:val="18"/>
         </w:rPr>
       </w:pPr>
-      <w:proofErr w:type="spellStart"/>
-      <w:r>
-        <w:rPr>
-          <w:rFonts w:ascii="Menlo" w:hAnsi="Menlo" w:cs="Menlo"/>
-          <w:color w:val="333333"/>
-          <w:sz w:val="18"/>
-          <w:szCs w:val="18"/>
-        </w:rPr>
-        <w:t>xcode</w:t>
-      </w:r>
-      <w:proofErr w:type="spellEnd"/>
-      <w:r>
-        <w:rPr>
-          <w:rFonts w:ascii="Menlo" w:hAnsi="Menlo" w:cs="Menlo"/>
-          <w:color w:val="333333"/>
-          <w:sz w:val="18"/>
-          <w:szCs w:val="18"/>
-        </w:rPr>
-        <w:t>-select --install</w:t>
+      <w:r>
+        <w:rPr>
+          <w:rFonts w:ascii="Menlo" w:hAnsi="Menlo" w:cs="Menlo"/>
+          <w:color w:val="333333"/>
+          <w:sz w:val="18"/>
+          <w:szCs w:val="18"/>
+        </w:rPr>
+        <w:t>xcode-select --install</w:t>
       </w:r>
     </w:p>
     <w:p>
@@ -341,11 +320,9 @@
       <w:r>
         <w:t xml:space="preserve">Install </w:t>
       </w:r>
-      <w:proofErr w:type="spellStart"/>
       <w:r>
         <w:t>PySQLite</w:t>
       </w:r>
-      <w:proofErr w:type="spellEnd"/>
       <w:r>
         <w:t xml:space="preserve"> </w:t>
       </w:r>
@@ -404,11 +381,9 @@
       <w:r>
         <w:t xml:space="preserve">Install </w:t>
       </w:r>
-      <w:proofErr w:type="spellStart"/>
       <w:r>
         <w:t>pyinstaller</w:t>
       </w:r>
-      <w:proofErr w:type="spellEnd"/>
       <w:r>
         <w:t xml:space="preserve"> </w:t>
       </w:r>
@@ -453,34 +428,15 @@
           <w:sz w:val="18"/>
           <w:szCs w:val="18"/>
         </w:rPr>
-        <w:t xml:space="preserve">pip install </w:t>
-      </w:r>
-      <w:proofErr w:type="spellStart"/>
-      <w:r>
-        <w:rPr>
-          <w:rFonts w:ascii="Menlo" w:hAnsi="Menlo" w:cs="Menlo"/>
-          <w:color w:val="333333"/>
-          <w:sz w:val="18"/>
-          <w:szCs w:val="18"/>
-        </w:rPr>
-        <w:t>pyinstaller</w:t>
-      </w:r>
-      <w:proofErr w:type="spellEnd"/>
-    </w:p>
-    <w:p>
-      <w:pPr>
-        <w:pStyle w:val="ListParagraph"/>
-      </w:pPr>
-      <w:r>
-        <w:t xml:space="preserve">Use </w:t>
-      </w:r>
-      <w:proofErr w:type="spellStart"/>
-      <w:r>
-        <w:t>pyinstaller</w:t>
-      </w:r>
-      <w:proofErr w:type="spellEnd"/>
-      <w:r>
-        <w:t xml:space="preserve"> to </w:t>
+        <w:t>pip install pyinstaller</w:t>
+      </w:r>
+    </w:p>
+    <w:p>
+      <w:pPr>
+        <w:pStyle w:val="ListParagraph"/>
+      </w:pPr>
+      <w:r>
+        <w:t xml:space="preserve">Use pyinstaller to </w:t>
       </w:r>
       <w:r>
         <w:t>generate .spec file:</w:t>
@@ -519,25 +475,14 @@
           <w:szCs w:val="18"/>
         </w:rPr>
       </w:pPr>
-      <w:proofErr w:type="spellStart"/>
-      <w:r>
-        <w:rPr>
-          <w:rFonts w:ascii="Menlo" w:hAnsi="Menlo" w:cs="Menlo"/>
-          <w:color w:val="333333"/>
-          <w:sz w:val="18"/>
-          <w:szCs w:val="18"/>
-        </w:rPr>
-        <w:t>pyinstaller</w:t>
-      </w:r>
-      <w:proofErr w:type="spellEnd"/>
-      <w:r>
-        <w:rPr>
-          <w:rFonts w:ascii="Menlo" w:hAnsi="Menlo" w:cs="Menlo"/>
-          <w:color w:val="333333"/>
-          <w:sz w:val="18"/>
-          <w:szCs w:val="18"/>
-        </w:rPr>
-        <w:t xml:space="preserve"> -w MainLibrator.</w:t>
+      <w:r>
+        <w:rPr>
+          <w:rFonts w:ascii="Menlo" w:hAnsi="Menlo" w:cs="Menlo"/>
+          <w:color w:val="333333"/>
+          <w:sz w:val="18"/>
+          <w:szCs w:val="18"/>
+        </w:rPr>
+        <w:t>pyinstaller -w MainLibrator.</w:t>
       </w:r>
       <w:r>
         <w:rPr>
@@ -554,13 +499,8 @@
         <w:pStyle w:val="ListParagraph"/>
       </w:pPr>
       <w:r>
-        <w:t>Edit .spec file to include data files and more options(Retina display support .</w:t>
-      </w:r>
-      <w:proofErr w:type="spellStart"/>
-      <w:r>
-        <w:t>etc</w:t>
-      </w:r>
-      <w:proofErr w:type="spellEnd"/>
+        <w:t>Edit .spec file to include data files and more options(Retina display support .etc</w:t>
+      </w:r>
       <w:r>
         <w:t>, a template attached</w:t>
       </w:r>
@@ -607,35 +547,14 @@
           <w:szCs w:val="18"/>
         </w:rPr>
       </w:pPr>
-      <w:proofErr w:type="spellStart"/>
-      <w:r>
-        <w:rPr>
-          <w:rFonts w:ascii="Menlo" w:hAnsi="Menlo" w:cs="Menlo"/>
-          <w:color w:val="333333"/>
-          <w:sz w:val="18"/>
-          <w:szCs w:val="18"/>
-        </w:rPr>
-        <w:t>pyinstaller</w:t>
-      </w:r>
-      <w:proofErr w:type="spellEnd"/>
-      <w:r>
-        <w:rPr>
-          <w:rFonts w:ascii="Menlo" w:hAnsi="Menlo" w:cs="Menlo"/>
-          <w:color w:val="333333"/>
-          <w:sz w:val="18"/>
-          <w:szCs w:val="18"/>
-        </w:rPr>
-        <w:t xml:space="preserve"> </w:t>
-      </w:r>
-      <w:proofErr w:type="spellStart"/>
-      <w:r>
-        <w:rPr>
-          <w:rFonts w:ascii="Menlo" w:hAnsi="Menlo" w:cs="Menlo"/>
-          <w:color w:val="333333"/>
-          <w:sz w:val="18"/>
-          <w:szCs w:val="18"/>
-        </w:rPr>
-        <w:t>MainLibrator.</w:t>
+      <w:r>
+        <w:rPr>
+          <w:rFonts w:ascii="Menlo" w:hAnsi="Menlo" w:cs="Menlo"/>
+          <w:color w:val="333333"/>
+          <w:sz w:val="18"/>
+          <w:szCs w:val="18"/>
+        </w:rPr>
+        <w:t>pyinstaller MainLibrator.</w:t>
       </w:r>
       <w:r>
         <w:rPr>
@@ -646,7 +565,6 @@
         </w:rPr>
         <w:t>spec</w:t>
       </w:r>
-      <w:proofErr w:type="spellEnd"/>
     </w:p>
     <w:p>
       <w:pPr>
@@ -697,9 +615,8 @@
           <w:sz w:val="23"/>
           <w:szCs w:val="23"/>
         </w:rPr>
-        <w:t xml:space="preserve">remember install all the required modules using pip. Modules installed in </w:t>
-      </w:r>
-      <w:proofErr w:type="spellStart"/>
+        <w:t xml:space="preserve">remember install all the required modules using pip. Modules installed in PyChram </w:t>
+      </w:r>
       <w:r>
         <w:rPr>
           <w:rStyle w:val="pre"/>
@@ -708,9 +625,8 @@
           <w:sz w:val="23"/>
           <w:szCs w:val="23"/>
         </w:rPr>
-        <w:t>PyChram</w:t>
-      </w:r>
-      <w:proofErr w:type="spellEnd"/>
+        <w:t>cannot</w:t>
+      </w:r>
       <w:r>
         <w:rPr>
           <w:rStyle w:val="pre"/>
@@ -719,7 +635,7 @@
           <w:sz w:val="23"/>
           <w:szCs w:val="23"/>
         </w:rPr>
-        <w:t xml:space="preserve"> </w:t>
+        <w:t xml:space="preserve"> be used by pyinstaller</w:t>
       </w:r>
       <w:r>
         <w:rPr>
@@ -729,9 +645,12 @@
           <w:sz w:val="23"/>
           <w:szCs w:val="23"/>
         </w:rPr>
-        <w:t>cannot</w:t>
-      </w:r>
-      <w:r>
+        <w:t>.</w:t>
+      </w:r>
+    </w:p>
+    <w:p>
+      <w:pPr>
+        <w:pStyle w:val="ListParagraph"/>
         <w:rPr>
           <w:rStyle w:val="pre"/>
           <w:rFonts w:eastAsiaTheme="minorEastAsia"/>
@@ -739,9 +658,17 @@
           <w:sz w:val="23"/>
           <w:szCs w:val="23"/>
         </w:rPr>
-        <w:t xml:space="preserve"> be used by </w:t>
-      </w:r>
-      <w:proofErr w:type="spellStart"/>
+      </w:pPr>
+      <w:r>
+        <w:rPr>
+          <w:rStyle w:val="pre"/>
+          <w:rFonts w:eastAsiaTheme="minorEastAsia"/>
+          <w:color w:val="FF0000"/>
+          <w:sz w:val="23"/>
+          <w:szCs w:val="23"/>
+        </w:rPr>
+        <w:t xml:space="preserve">Note2: </w:t>
+      </w:r>
       <w:r>
         <w:rPr>
           <w:rStyle w:val="pre"/>
@@ -750,10 +677,12 @@
           <w:sz w:val="23"/>
           <w:szCs w:val="23"/>
         </w:rPr>
-        <w:t>pyinstaller</w:t>
-      </w:r>
-      <w:proofErr w:type="spellEnd"/>
-      <w:r>
+        <w:t>Don’t use -F option in the first step! Only use -w (must use -w) in the first step!</w:t>
+      </w:r>
+    </w:p>
+    <w:p>
+      <w:pPr>
+        <w:pStyle w:val="ListParagraph"/>
         <w:rPr>
           <w:rStyle w:val="pre"/>
           <w:rFonts w:eastAsiaTheme="minorEastAsia"/>
@@ -761,12 +690,18 @@
           <w:sz w:val="23"/>
           <w:szCs w:val="23"/>
         </w:rPr>
-        <w:t>.</w:t>
-      </w:r>
-    </w:p>
-    <w:p>
-      <w:pPr>
-        <w:pStyle w:val="ListParagraph"/>
+      </w:pPr>
+      <w:r>
+        <w:rPr>
+          <w:rStyle w:val="pre"/>
+          <w:rFonts w:eastAsiaTheme="minorEastAsia"/>
+          <w:color w:val="FF0000"/>
+          <w:sz w:val="23"/>
+          <w:szCs w:val="23"/>
+        </w:rPr>
+        <w:t xml:space="preserve">Note3: </w:t>
+      </w:r>
+      <w:r>
         <w:rPr>
           <w:rStyle w:val="pre"/>
           <w:rFonts w:eastAsiaTheme="minorEastAsia"/>
@@ -774,18 +709,12 @@
           <w:sz w:val="23"/>
           <w:szCs w:val="23"/>
         </w:rPr>
-      </w:pPr>
-      <w:r>
-        <w:rPr>
-          <w:rStyle w:val="pre"/>
-          <w:rFonts w:eastAsiaTheme="minorEastAsia"/>
-          <w:color w:val="FF0000"/>
-          <w:sz w:val="23"/>
-          <w:szCs w:val="23"/>
-        </w:rPr>
-        <w:t xml:space="preserve">Note2: </w:t>
-      </w:r>
-      <w:r>
+        <w:t>If you see ‘could not find qtwebengineprocess’ error, two possible reasons: 1) your PyQt5 version doesn’t compatible with your PyQtWebEngine version. For example, PyQt5==5.13.2 foesn't work with PyQtWebEngine 13.2, you need to downgrade PyQt5 to 5.13.0. 2) You might use -F option of pyinstaller. Try to repeat step 1 to generate a clean .spec file.</w:t>
+      </w:r>
+    </w:p>
+    <w:p>
+      <w:pPr>
+        <w:pStyle w:val="ListParagraph"/>
         <w:rPr>
           <w:rStyle w:val="pre"/>
           <w:rFonts w:eastAsiaTheme="minorEastAsia"/>
@@ -793,161 +722,6 @@
           <w:sz w:val="23"/>
           <w:szCs w:val="23"/>
         </w:rPr>
-        <w:t>Don’t use -F option in the first step! Only use -w (must use -w) in the first step!</w:t>
-      </w:r>
-    </w:p>
-    <w:p>
-      <w:pPr>
-        <w:pStyle w:val="ListParagraph"/>
-        <w:rPr>
-          <w:rStyle w:val="pre"/>
-          <w:rFonts w:eastAsiaTheme="minorEastAsia"/>
-          <w:color w:val="000000" w:themeColor="text1"/>
-          <w:sz w:val="23"/>
-          <w:szCs w:val="23"/>
-        </w:rPr>
-      </w:pPr>
-      <w:r>
-        <w:rPr>
-          <w:rStyle w:val="pre"/>
-          <w:rFonts w:eastAsiaTheme="minorEastAsia"/>
-          <w:color w:val="FF0000"/>
-          <w:sz w:val="23"/>
-          <w:szCs w:val="23"/>
-        </w:rPr>
-        <w:t xml:space="preserve">Note3: </w:t>
-      </w:r>
-      <w:r>
-        <w:rPr>
-          <w:rStyle w:val="pre"/>
-          <w:rFonts w:eastAsiaTheme="minorEastAsia"/>
-          <w:color w:val="000000" w:themeColor="text1"/>
-          <w:sz w:val="23"/>
-          <w:szCs w:val="23"/>
-        </w:rPr>
-        <w:t xml:space="preserve">If you see ‘could not find </w:t>
-      </w:r>
-      <w:proofErr w:type="spellStart"/>
-      <w:r>
-        <w:rPr>
-          <w:rStyle w:val="pre"/>
-          <w:rFonts w:eastAsiaTheme="minorEastAsia"/>
-          <w:color w:val="000000" w:themeColor="text1"/>
-          <w:sz w:val="23"/>
-          <w:szCs w:val="23"/>
-        </w:rPr>
-        <w:t>qtwebengineprocess</w:t>
-      </w:r>
-      <w:proofErr w:type="spellEnd"/>
-      <w:r>
-        <w:rPr>
-          <w:rStyle w:val="pre"/>
-          <w:rFonts w:eastAsiaTheme="minorEastAsia"/>
-          <w:color w:val="000000" w:themeColor="text1"/>
-          <w:sz w:val="23"/>
-          <w:szCs w:val="23"/>
-        </w:rPr>
-        <w:t xml:space="preserve">’ error, two possible reasons: 1) your PyQt5 version doesn’t compatible with your </w:t>
-      </w:r>
-      <w:proofErr w:type="spellStart"/>
-      <w:r>
-        <w:rPr>
-          <w:rStyle w:val="pre"/>
-          <w:rFonts w:eastAsiaTheme="minorEastAsia"/>
-          <w:color w:val="000000" w:themeColor="text1"/>
-          <w:sz w:val="23"/>
-          <w:szCs w:val="23"/>
-        </w:rPr>
-        <w:t>PyQtWebEngine</w:t>
-      </w:r>
-      <w:proofErr w:type="spellEnd"/>
-      <w:r>
-        <w:rPr>
-          <w:rStyle w:val="pre"/>
-          <w:rFonts w:eastAsiaTheme="minorEastAsia"/>
-          <w:color w:val="000000" w:themeColor="text1"/>
-          <w:sz w:val="23"/>
-          <w:szCs w:val="23"/>
-        </w:rPr>
-        <w:t xml:space="preserve"> version. For example, PyQt5==5.13.2 </w:t>
-      </w:r>
-      <w:proofErr w:type="spellStart"/>
-      <w:r>
-        <w:rPr>
-          <w:rStyle w:val="pre"/>
-          <w:rFonts w:eastAsiaTheme="minorEastAsia"/>
-          <w:color w:val="000000" w:themeColor="text1"/>
-          <w:sz w:val="23"/>
-          <w:szCs w:val="23"/>
-        </w:rPr>
-        <w:t>foesn't</w:t>
-      </w:r>
-      <w:proofErr w:type="spellEnd"/>
-      <w:r>
-        <w:rPr>
-          <w:rStyle w:val="pre"/>
-          <w:rFonts w:eastAsiaTheme="minorEastAsia"/>
-          <w:color w:val="000000" w:themeColor="text1"/>
-          <w:sz w:val="23"/>
-          <w:szCs w:val="23"/>
-        </w:rPr>
-        <w:t xml:space="preserve"> work with </w:t>
-      </w:r>
-      <w:proofErr w:type="spellStart"/>
-      <w:r>
-        <w:rPr>
-          <w:rStyle w:val="pre"/>
-          <w:rFonts w:eastAsiaTheme="minorEastAsia"/>
-          <w:color w:val="000000" w:themeColor="text1"/>
-          <w:sz w:val="23"/>
-          <w:szCs w:val="23"/>
-        </w:rPr>
-        <w:t>PyQtWebEngine</w:t>
-      </w:r>
-      <w:proofErr w:type="spellEnd"/>
-      <w:r>
-        <w:rPr>
-          <w:rStyle w:val="pre"/>
-          <w:rFonts w:eastAsiaTheme="minorEastAsia"/>
-          <w:color w:val="000000" w:themeColor="text1"/>
-          <w:sz w:val="23"/>
-          <w:szCs w:val="23"/>
-        </w:rPr>
-        <w:t xml:space="preserve"> 13.2, you need to downgrade PyQt5 to 5.13.0. 2) You might use -F option of </w:t>
-      </w:r>
-      <w:proofErr w:type="spellStart"/>
-      <w:r>
-        <w:rPr>
-          <w:rStyle w:val="pre"/>
-          <w:rFonts w:eastAsiaTheme="minorEastAsia"/>
-          <w:color w:val="000000" w:themeColor="text1"/>
-          <w:sz w:val="23"/>
-          <w:szCs w:val="23"/>
-        </w:rPr>
-        <w:t>pyinstaller</w:t>
-      </w:r>
-      <w:proofErr w:type="spellEnd"/>
-      <w:r>
-        <w:rPr>
-          <w:rStyle w:val="pre"/>
-          <w:rFonts w:eastAsiaTheme="minorEastAsia"/>
-          <w:color w:val="000000" w:themeColor="text1"/>
-          <w:sz w:val="23"/>
-          <w:szCs w:val="23"/>
-        </w:rPr>
-        <w:t>. Try to repeat step 1 to generate a clean .spec file.</w:t>
-      </w:r>
-    </w:p>
-    <w:p>
-      <w:pPr>
-        <w:pStyle w:val="ListParagraph"/>
-        <w:rPr>
-          <w:rStyle w:val="pre"/>
-          <w:rFonts w:eastAsiaTheme="minorEastAsia"/>
-          <w:color w:val="000000" w:themeColor="text1"/>
-          <w:sz w:val="23"/>
-          <w:szCs w:val="23"/>
-        </w:rPr>
       </w:pPr>
     </w:p>
     <w:p>
@@ -964,15 +738,7 @@
         <w:t>icons</w:t>
       </w:r>
       <w:r>
-        <w:t>, determine resources in a .</w:t>
-      </w:r>
-      <w:proofErr w:type="spellStart"/>
-      <w:r>
-        <w:t>qrc</w:t>
-      </w:r>
-      <w:proofErr w:type="spellEnd"/>
-      <w:r>
-        <w:t xml:space="preserve"> file</w:t>
+        <w:t>, determine resources in a .qrc file</w:t>
       </w:r>
     </w:p>
     <w:p>
@@ -1015,20 +781,8 @@
           <w:sz w:val="18"/>
           <w:szCs w:val="18"/>
         </w:rPr>
-        <w:lastRenderedPageBreak/>
-        <w:t xml:space="preserve">pyrcc5 -o images_qr.py </w:t>
-      </w:r>
-      <w:proofErr w:type="spellStart"/>
-      <w:r>
-        <w:rPr>
-          <w:rFonts w:ascii="Menlo" w:hAnsi="Menlo" w:cs="Menlo"/>
-          <w:color w:val="333333"/>
-          <w:sz w:val="18"/>
-          <w:szCs w:val="18"/>
-        </w:rPr>
-        <w:t>images.qrc</w:t>
-      </w:r>
-      <w:proofErr w:type="spellEnd"/>
+        <w:t>pyrcc5 -o images_qr.py images.qrc</w:t>
+      </w:r>
     </w:p>
     <w:p>
       <w:pPr>
@@ -1094,39 +848,8 @@
           <w:sz w:val="18"/>
           <w:szCs w:val="18"/>
         </w:rPr>
-        <w:t>cd /Users/PCW-</w:t>
-      </w:r>
-      <w:proofErr w:type="spellStart"/>
-      <w:r>
-        <w:rPr>
-          <w:rFonts w:ascii="Menlo" w:hAnsi="Menlo" w:cs="Menlo"/>
-          <w:color w:val="333333"/>
-          <w:sz w:val="18"/>
-          <w:szCs w:val="18"/>
-        </w:rPr>
-        <w:t>MacBookProRet</w:t>
-      </w:r>
-      <w:proofErr w:type="spellEnd"/>
-      <w:r>
-        <w:rPr>
-          <w:rFonts w:ascii="Menlo" w:hAnsi="Menlo" w:cs="Menlo"/>
-          <w:color w:val="333333"/>
-          <w:sz w:val="18"/>
-          <w:szCs w:val="18"/>
-        </w:rPr>
-        <w:t>/Applications/</w:t>
-      </w:r>
-      <w:proofErr w:type="spellStart"/>
-      <w:r>
-        <w:rPr>
-          <w:rFonts w:ascii="Menlo" w:hAnsi="Menlo" w:cs="Menlo"/>
-          <w:color w:val="333333"/>
-          <w:sz w:val="18"/>
-          <w:szCs w:val="18"/>
-        </w:rPr>
-        <w:t>Librator</w:t>
-      </w:r>
-      <w:proofErr w:type="spellEnd"/>
+        <w:t>cd /Users/PCW-MacBookProRet/Applications/Librator</w:t>
+      </w:r>
     </w:p>
     <w:p>
       <w:pPr>
@@ -1168,27 +891,7 @@
           <w:sz w:val="18"/>
           <w:szCs w:val="18"/>
         </w:rPr>
-        <w:t xml:space="preserve">pyuic5 </w:t>
-      </w:r>
-      <w:proofErr w:type="spellStart"/>
-      <w:r>
-        <w:rPr>
-          <w:rFonts w:ascii="Menlo" w:hAnsi="Menlo" w:cs="Menlo"/>
-          <w:color w:val="333333"/>
-          <w:sz w:val="18"/>
-          <w:szCs w:val="18"/>
-        </w:rPr>
-        <w:t>MainLibrator_UI.ui</w:t>
-      </w:r>
-      <w:proofErr w:type="spellEnd"/>
-      <w:r>
-        <w:rPr>
-          <w:rFonts w:ascii="Menlo" w:hAnsi="Menlo" w:cs="Menlo"/>
-          <w:color w:val="333333"/>
-          <w:sz w:val="18"/>
-          <w:szCs w:val="18"/>
-        </w:rPr>
-        <w:t xml:space="preserve"> &gt; MainLibrator_UI.py</w:t>
+        <w:t>pyuic5 MainLibrator_UI.ui &gt; MainLibrator_UI.py</w:t>
       </w:r>
     </w:p>
     <w:p>
@@ -1206,21 +909,12 @@
           <w:i/>
         </w:rPr>
       </w:pPr>
-      <w:proofErr w:type="spellStart"/>
       <w:r>
         <w:rPr>
           <w:b/>
           <w:i/>
         </w:rPr>
-        <w:t>Clustal</w:t>
-      </w:r>
-      <w:proofErr w:type="spellEnd"/>
-      <w:r>
-        <w:rPr>
-          <w:b/>
-          <w:i/>
-        </w:rPr>
-        <w:t xml:space="preserve"> Omega</w:t>
+        <w:t>Clustal Omega</w:t>
       </w:r>
     </w:p>
     <w:p>
@@ -1271,19 +965,10 @@
     </w:p>
     <w:p>
       <w:r>
-        <w:t>Move those two executable files to $PATH (e.g. /</w:t>
-      </w:r>
-      <w:proofErr w:type="spellStart"/>
-      <w:r>
-        <w:t>usr</w:t>
-      </w:r>
-      <w:proofErr w:type="spellEnd"/>
-      <w:r>
-        <w:t>/local/bin)</w:t>
-      </w:r>
-    </w:p>
-    <w:p>
-      <w:proofErr w:type="spellStart"/>
+        <w:t>Move those two executable files to $PATH (e.g. /usr/local/bin)</w:t>
+      </w:r>
+    </w:p>
+    <w:p>
       <w:r>
         <w:rPr>
           <w:b/>
@@ -1291,7 +976,6 @@
         </w:rPr>
         <w:t>PyMOL</w:t>
       </w:r>
-      <w:proofErr w:type="spellEnd"/>
       <w:r>
         <w:t xml:space="preserve"> (</w:t>
       </w:r>
@@ -1309,34 +993,29 @@
       </w:r>
     </w:p>
     <w:p>
-      <w:proofErr w:type="spellStart"/>
-      <w:r>
-        <w:t>PyMOL</w:t>
-      </w:r>
-      <w:proofErr w:type="spellEnd"/>
+      <w:r>
+        <w:t xml:space="preserve">PyMOL </w:t>
+      </w:r>
+      <w:r>
+        <w:t>for 3D structure visualization</w:t>
+      </w:r>
+      <w:r>
+        <w:t xml:space="preserve"> of mutated HA</w:t>
+      </w:r>
+      <w:r>
+        <w:t xml:space="preserve"> protein</w:t>
+      </w:r>
+    </w:p>
+    <w:p>
+      <w:r>
+        <w:t>Download from official website</w:t>
+      </w:r>
+      <w:r>
+        <w:t xml:space="preserve"> (license required after 30 days free trail)</w:t>
+      </w:r>
       <w:r>
         <w:t xml:space="preserve"> </w:t>
       </w:r>
-      <w:r>
-        <w:t>for 3D structure visualization</w:t>
-      </w:r>
-      <w:r>
-        <w:t xml:space="preserve"> of mutated HA</w:t>
-      </w:r>
-      <w:r>
-        <w:t xml:space="preserve"> protein</w:t>
-      </w:r>
-    </w:p>
-    <w:p>
-      <w:r>
-        <w:t>Download from official website</w:t>
-      </w:r>
-      <w:r>
-        <w:t xml:space="preserve"> (license required after 30 days free trail)</w:t>
-      </w:r>
-      <w:r>
-        <w:t xml:space="preserve"> </w:t>
-      </w:r>
     </w:p>
     <w:p>
       <w:r>
@@ -1348,6 +1027,54 @@
         <w:pStyle w:val="ListParagraph"/>
         <w:pBdr>
           <w:top w:val="single" w:sz="6" w:space="9" w:color="AACC99"/>
+          <w:bottom w:val="single" w:sz="6" w:space="1" w:color="AACC99"/>
+        </w:pBdr>
+        <w:shd w:val="clear" w:color="auto" w:fill="EEFFCC"/>
+        <w:tabs>
+          <w:tab w:val="left" w:pos="916"/>
+          <w:tab w:val="left" w:pos="1832"/>
+          <w:tab w:val="left" w:pos="2748"/>
+          <w:tab w:val="left" w:pos="3664"/>
+          <w:tab w:val="left" w:pos="4580"/>
+          <w:tab w:val="left" w:pos="5496"/>
+          <w:tab w:val="left" w:pos="6412"/>
+          <w:tab w:val="left" w:pos="7328"/>
+          <w:tab w:val="left" w:pos="8244"/>
+          <w:tab w:val="left" w:pos="9160"/>
+          <w:tab w:val="left" w:pos="10076"/>
+          <w:tab w:val="left" w:pos="10992"/>
+          <w:tab w:val="left" w:pos="11908"/>
+          <w:tab w:val="left" w:pos="12824"/>
+          <w:tab w:val="left" w:pos="13740"/>
+          <w:tab w:val="left" w:pos="14656"/>
+        </w:tabs>
+        <w:rPr>
+          <w:rFonts w:ascii="Menlo" w:hAnsi="Menlo" w:cs="Menlo"/>
+          <w:color w:val="333333"/>
+          <w:sz w:val="18"/>
+          <w:szCs w:val="18"/>
+        </w:rPr>
+      </w:pPr>
+      <w:r>
+        <w:rPr>
+          <w:rFonts w:ascii="Menlo" w:hAnsi="Menlo" w:cs="Menlo"/>
+          <w:color w:val="333333"/>
+          <w:sz w:val="18"/>
+          <w:szCs w:val="18"/>
+        </w:rPr>
+        <w:t>conda install -c schrodinger pymol</w:t>
+      </w:r>
+    </w:p>
+    <w:p>
+      <w:r>
+        <w:t>or install from homebrew</w:t>
+      </w:r>
+    </w:p>
+    <w:p>
+      <w:pPr>
+        <w:pStyle w:val="ListParagraph"/>
+        <w:pBdr>
+          <w:top w:val="single" w:sz="6" w:space="9" w:color="AACC99"/>
           <w:bottom w:val="single" w:sz="6" w:space="9" w:color="AACC99"/>
         </w:pBdr>
         <w:shd w:val="clear" w:color="auto" w:fill="EEFFCC"/>
@@ -1376,61 +1103,22 @@
           <w:szCs w:val="18"/>
         </w:rPr>
       </w:pPr>
-      <w:proofErr w:type="spellStart"/>
-      <w:r>
-        <w:rPr>
-          <w:rFonts w:ascii="Menlo" w:hAnsi="Menlo" w:cs="Menlo"/>
-          <w:color w:val="333333"/>
-          <w:sz w:val="18"/>
-          <w:szCs w:val="18"/>
-        </w:rPr>
-        <w:t>conda</w:t>
-      </w:r>
-      <w:proofErr w:type="spellEnd"/>
-      <w:r>
-        <w:rPr>
-          <w:rFonts w:ascii="Menlo" w:hAnsi="Menlo" w:cs="Menlo"/>
-          <w:color w:val="333333"/>
-          <w:sz w:val="18"/>
-          <w:szCs w:val="18"/>
-        </w:rPr>
-        <w:t xml:space="preserve"> install -c </w:t>
-      </w:r>
-      <w:proofErr w:type="spellStart"/>
-      <w:r>
-        <w:rPr>
-          <w:rFonts w:ascii="Menlo" w:hAnsi="Menlo" w:cs="Menlo"/>
-          <w:color w:val="333333"/>
-          <w:sz w:val="18"/>
-          <w:szCs w:val="18"/>
-        </w:rPr>
-        <w:t>schrodinger</w:t>
-      </w:r>
-      <w:proofErr w:type="spellEnd"/>
-      <w:r>
-        <w:rPr>
-          <w:rFonts w:ascii="Menlo" w:hAnsi="Menlo" w:cs="Menlo"/>
-          <w:color w:val="333333"/>
-          <w:sz w:val="18"/>
-          <w:szCs w:val="18"/>
-        </w:rPr>
-        <w:t xml:space="preserve"> </w:t>
-      </w:r>
-      <w:proofErr w:type="spellStart"/>
-      <w:r>
-        <w:rPr>
-          <w:rFonts w:ascii="Menlo" w:hAnsi="Menlo" w:cs="Menlo"/>
-          <w:color w:val="333333"/>
-          <w:sz w:val="18"/>
-          <w:szCs w:val="18"/>
-        </w:rPr>
-        <w:t>pymol</w:t>
-      </w:r>
-      <w:proofErr w:type="spellEnd"/>
-    </w:p>
-    <w:p>
-      <w:r>
-        <w:t>or install from homebrew</w:t>
+      <w:r>
+        <w:rPr>
+          <w:rFonts w:ascii="Menlo" w:hAnsi="Menlo" w:cs="Menlo"/>
+          <w:color w:val="333333"/>
+          <w:sz w:val="18"/>
+          <w:szCs w:val="18"/>
+        </w:rPr>
+        <w:t>brew install brewsci/bio/pymol</w:t>
+      </w:r>
+    </w:p>
+    <w:p>
+      <w:r>
+        <w:t xml:space="preserve">or install from </w:t>
+      </w:r>
+      <w:r>
+        <w:t>MacPorts</w:t>
       </w:r>
     </w:p>
     <w:p>
@@ -1473,49 +1161,13 @@
           <w:sz w:val="18"/>
           <w:szCs w:val="18"/>
         </w:rPr>
-        <w:t xml:space="preserve">brew install </w:t>
-      </w:r>
-      <w:proofErr w:type="spellStart"/>
-      <w:r>
-        <w:rPr>
-          <w:rFonts w:ascii="Menlo" w:hAnsi="Menlo" w:cs="Menlo"/>
-          <w:color w:val="333333"/>
-          <w:sz w:val="18"/>
-          <w:szCs w:val="18"/>
-        </w:rPr>
-        <w:t>brewsci</w:t>
-      </w:r>
-      <w:proofErr w:type="spellEnd"/>
-      <w:r>
-        <w:rPr>
-          <w:rFonts w:ascii="Menlo" w:hAnsi="Menlo" w:cs="Menlo"/>
-          <w:color w:val="333333"/>
-          <w:sz w:val="18"/>
-          <w:szCs w:val="18"/>
-        </w:rPr>
-        <w:t>/bio/</w:t>
-      </w:r>
-      <w:proofErr w:type="spellStart"/>
-      <w:r>
-        <w:rPr>
-          <w:rFonts w:ascii="Menlo" w:hAnsi="Menlo" w:cs="Menlo"/>
-          <w:color w:val="333333"/>
-          <w:sz w:val="18"/>
-          <w:szCs w:val="18"/>
-        </w:rPr>
-        <w:t>pymol</w:t>
-      </w:r>
-      <w:proofErr w:type="spellEnd"/>
-    </w:p>
-    <w:p>
-      <w:r>
-        <w:t xml:space="preserve">or install from </w:t>
-      </w:r>
-      <w:proofErr w:type="spellStart"/>
-      <w:r>
-        <w:t>MacPorts</w:t>
-      </w:r>
-      <w:proofErr w:type="spellEnd"/>
+        <w:t>sudo port install pymol</w:t>
+      </w:r>
+    </w:p>
+    <w:p>
+      <w:r>
+        <w:t>or install from source</w:t>
+      </w:r>
     </w:p>
     <w:p>
       <w:pPr>
@@ -1550,104 +1202,14 @@
           <w:szCs w:val="18"/>
         </w:rPr>
       </w:pPr>
-      <w:proofErr w:type="spellStart"/>
-      <w:r>
-        <w:rPr>
-          <w:rFonts w:ascii="Menlo" w:hAnsi="Menlo" w:cs="Menlo"/>
-          <w:color w:val="333333"/>
-          <w:sz w:val="18"/>
-          <w:szCs w:val="18"/>
-        </w:rPr>
-        <w:t>sudo</w:t>
-      </w:r>
-      <w:proofErr w:type="spellEnd"/>
-      <w:r>
-        <w:rPr>
-          <w:rFonts w:ascii="Menlo" w:hAnsi="Menlo" w:cs="Menlo"/>
-          <w:color w:val="333333"/>
-          <w:sz w:val="18"/>
-          <w:szCs w:val="18"/>
-        </w:rPr>
-        <w:t xml:space="preserve"> port install </w:t>
-      </w:r>
-      <w:proofErr w:type="spellStart"/>
-      <w:r>
-        <w:rPr>
-          <w:rFonts w:ascii="Menlo" w:hAnsi="Menlo" w:cs="Menlo"/>
-          <w:color w:val="333333"/>
-          <w:sz w:val="18"/>
-          <w:szCs w:val="18"/>
-        </w:rPr>
-        <w:t>pymol</w:t>
-      </w:r>
-      <w:proofErr w:type="spellEnd"/>
-    </w:p>
-    <w:p>
-      <w:r>
-        <w:t>or install from source</w:t>
-      </w:r>
-    </w:p>
-    <w:p>
-      <w:pPr>
-        <w:pStyle w:val="ListParagraph"/>
-        <w:pBdr>
-          <w:top w:val="single" w:sz="6" w:space="9" w:color="AACC99"/>
-          <w:bottom w:val="single" w:sz="6" w:space="9" w:color="AACC99"/>
-        </w:pBdr>
-        <w:shd w:val="clear" w:color="auto" w:fill="EEFFCC"/>
-        <w:tabs>
-          <w:tab w:val="left" w:pos="916"/>
-          <w:tab w:val="left" w:pos="1832"/>
-          <w:tab w:val="left" w:pos="2748"/>
-          <w:tab w:val="left" w:pos="3664"/>
-          <w:tab w:val="left" w:pos="4580"/>
-          <w:tab w:val="left" w:pos="5496"/>
-          <w:tab w:val="left" w:pos="6412"/>
-          <w:tab w:val="left" w:pos="7328"/>
-          <w:tab w:val="left" w:pos="8244"/>
-          <w:tab w:val="left" w:pos="9160"/>
-          <w:tab w:val="left" w:pos="10076"/>
-          <w:tab w:val="left" w:pos="10992"/>
-          <w:tab w:val="left" w:pos="11908"/>
-          <w:tab w:val="left" w:pos="12824"/>
-          <w:tab w:val="left" w:pos="13740"/>
-          <w:tab w:val="left" w:pos="14656"/>
-        </w:tabs>
-        <w:rPr>
-          <w:rFonts w:ascii="Menlo" w:hAnsi="Menlo" w:cs="Menlo"/>
-          <w:color w:val="333333"/>
-          <w:sz w:val="18"/>
-          <w:szCs w:val="18"/>
-        </w:rPr>
-      </w:pPr>
-      <w:r>
-        <w:rPr>
-          <w:rFonts w:ascii="Menlo" w:hAnsi="Menlo" w:cs="Menlo"/>
-          <w:color w:val="333333"/>
-          <w:sz w:val="18"/>
-          <w:szCs w:val="18"/>
-        </w:rPr>
-        <w:t>python setup.py --</w:t>
-      </w:r>
-      <w:proofErr w:type="spellStart"/>
-      <w:r>
-        <w:rPr>
-          <w:rFonts w:ascii="Menlo" w:hAnsi="Menlo" w:cs="Menlo"/>
-          <w:color w:val="333333"/>
-          <w:sz w:val="18"/>
-          <w:szCs w:val="18"/>
-        </w:rPr>
-        <w:t>osx</w:t>
-      </w:r>
-      <w:proofErr w:type="spellEnd"/>
-      <w:r>
-        <w:rPr>
-          <w:rFonts w:ascii="Menlo" w:hAnsi="Menlo" w:cs="Menlo"/>
-          <w:color w:val="333333"/>
-          <w:sz w:val="18"/>
-          <w:szCs w:val="18"/>
-        </w:rPr>
-        <w:t>-frameworks install</w:t>
+      <w:r>
+        <w:rPr>
+          <w:rFonts w:ascii="Menlo" w:hAnsi="Menlo" w:cs="Menlo"/>
+          <w:color w:val="333333"/>
+          <w:sz w:val="18"/>
+          <w:szCs w:val="18"/>
+        </w:rPr>
+        <w:t>python setup.py --osx-frameworks install</w:t>
       </w:r>
     </w:p>
     <w:p>
@@ -1850,19 +1412,18 @@
           <w:sz w:val="23"/>
           <w:szCs w:val="23"/>
         </w:rPr>
-        <w:t xml:space="preserve">      </w:t>
-      </w:r>
-      <w:proofErr w:type="spellStart"/>
-      <w:r>
+        <w:t xml:space="preserve">      AAseq TEXT,</w:t>
+      </w:r>
+    </w:p>
+    <w:p>
+      <w:pPr>
         <w:rPr>
           <w:rFonts w:eastAsiaTheme="minorEastAsia"/>
           <w:color w:val="70AD47" w:themeColor="accent6"/>
           <w:sz w:val="23"/>
           <w:szCs w:val="23"/>
         </w:rPr>
-        <w:t>AAseq</w:t>
-      </w:r>
-      <w:proofErr w:type="spellEnd"/>
+      </w:pPr>
       <w:r>
         <w:rPr>
           <w:rFonts w:eastAsiaTheme="minorEastAsia"/>
@@ -1870,7 +1431,7 @@
           <w:sz w:val="23"/>
           <w:szCs w:val="23"/>
         </w:rPr>
-        <w:t xml:space="preserve"> TEXT,</w:t>
+        <w:t xml:space="preserve">      NTseq TEXT,</w:t>
       </w:r>
     </w:p>
     <w:p>
@@ -1889,67 +1450,7 @@
           <w:sz w:val="23"/>
           <w:szCs w:val="23"/>
         </w:rPr>
-        <w:lastRenderedPageBreak/>
-        <w:t xml:space="preserve">      </w:t>
-      </w:r>
-      <w:proofErr w:type="spellStart"/>
-      <w:r>
-        <w:rPr>
-          <w:rFonts w:eastAsiaTheme="minorEastAsia"/>
-          <w:color w:val="70AD47" w:themeColor="accent6"/>
-          <w:sz w:val="23"/>
-          <w:szCs w:val="23"/>
-        </w:rPr>
-        <w:t>NTseq</w:t>
-      </w:r>
-      <w:proofErr w:type="spellEnd"/>
-      <w:r>
-        <w:rPr>
-          <w:rFonts w:eastAsiaTheme="minorEastAsia"/>
-          <w:color w:val="70AD47" w:themeColor="accent6"/>
-          <w:sz w:val="23"/>
-          <w:szCs w:val="23"/>
-        </w:rPr>
-        <w:t xml:space="preserve"> TEXT,</w:t>
-      </w:r>
-    </w:p>
-    <w:p>
-      <w:pPr>
-        <w:rPr>
-          <w:rFonts w:eastAsiaTheme="minorEastAsia"/>
-          <w:color w:val="70AD47" w:themeColor="accent6"/>
-          <w:sz w:val="23"/>
-          <w:szCs w:val="23"/>
-        </w:rPr>
-      </w:pPr>
-      <w:r>
-        <w:rPr>
-          <w:rFonts w:eastAsiaTheme="minorEastAsia"/>
-          <w:color w:val="70AD47" w:themeColor="accent6"/>
-          <w:sz w:val="23"/>
-          <w:szCs w:val="23"/>
-        </w:rPr>
-        <w:t xml:space="preserve">      </w:t>
-      </w:r>
-      <w:proofErr w:type="spellStart"/>
-      <w:r>
-        <w:rPr>
-          <w:rFonts w:eastAsiaTheme="minorEastAsia"/>
-          <w:color w:val="70AD47" w:themeColor="accent6"/>
-          <w:sz w:val="23"/>
-          <w:szCs w:val="23"/>
-        </w:rPr>
-        <w:t>Instock</w:t>
-      </w:r>
-      <w:proofErr w:type="spellEnd"/>
-      <w:r>
-        <w:rPr>
-          <w:rFonts w:eastAsiaTheme="minorEastAsia"/>
-          <w:color w:val="70AD47" w:themeColor="accent6"/>
-          <w:sz w:val="23"/>
-          <w:szCs w:val="23"/>
-        </w:rPr>
-        <w:t xml:space="preserve"> TEXT, </w:t>
+        <w:t xml:space="preserve">      Instock TEXT, </w:t>
       </w:r>
     </w:p>
     <w:p>
@@ -1988,27 +1489,7 @@
           <w:sz w:val="23"/>
           <w:szCs w:val="23"/>
         </w:rPr>
-        <w:t>ENGINE=</w:t>
-      </w:r>
-      <w:proofErr w:type="spellStart"/>
-      <w:r>
-        <w:rPr>
-          <w:rFonts w:eastAsiaTheme="minorEastAsia"/>
-          <w:color w:val="70AD47" w:themeColor="accent6"/>
-          <w:sz w:val="23"/>
-          <w:szCs w:val="23"/>
-        </w:rPr>
-        <w:t>InnoDB</w:t>
-      </w:r>
-      <w:proofErr w:type="spellEnd"/>
-      <w:r>
-        <w:rPr>
-          <w:rFonts w:eastAsiaTheme="minorEastAsia"/>
-          <w:color w:val="70AD47" w:themeColor="accent6"/>
-          <w:sz w:val="23"/>
-          <w:szCs w:val="23"/>
-        </w:rPr>
-        <w:t>;</w:t>
+        <w:t>ENGINE=InnoDB;</w:t>
       </w:r>
     </w:p>
     <w:p>
@@ -2732,25 +2213,14 @@
           <w:szCs w:val="18"/>
         </w:rPr>
       </w:pPr>
-      <w:proofErr w:type="spellStart"/>
-      <w:r>
-        <w:rPr>
-          <w:rFonts w:ascii="Menlo" w:hAnsi="Menlo" w:cs="Menlo"/>
-          <w:color w:val="333333"/>
-          <w:sz w:val="18"/>
-          <w:szCs w:val="18"/>
-        </w:rPr>
-        <w:t>block_cipher</w:t>
-      </w:r>
-      <w:proofErr w:type="spellEnd"/>
-      <w:r>
-        <w:rPr>
-          <w:rFonts w:ascii="Menlo" w:hAnsi="Menlo" w:cs="Menlo"/>
-          <w:color w:val="333333"/>
-          <w:sz w:val="18"/>
-          <w:szCs w:val="18"/>
-        </w:rPr>
-        <w:t xml:space="preserve"> = None</w:t>
+      <w:r>
+        <w:rPr>
+          <w:rFonts w:ascii="Menlo" w:hAnsi="Menlo" w:cs="Menlo"/>
+          <w:color w:val="333333"/>
+          <w:sz w:val="18"/>
+          <w:szCs w:val="18"/>
+        </w:rPr>
+        <w:t>block_cipher = None</w:t>
       </w:r>
     </w:p>
     <w:p>
@@ -2820,25 +2290,14 @@
           <w:szCs w:val="18"/>
         </w:rPr>
       </w:pPr>
-      <w:proofErr w:type="spellStart"/>
-      <w:r>
-        <w:rPr>
-          <w:rFonts w:ascii="Menlo" w:hAnsi="Menlo" w:cs="Menlo"/>
-          <w:color w:val="333333"/>
-          <w:sz w:val="18"/>
-          <w:szCs w:val="18"/>
-        </w:rPr>
-        <w:t>added_files</w:t>
-      </w:r>
-      <w:proofErr w:type="spellEnd"/>
-      <w:r>
-        <w:rPr>
-          <w:rFonts w:ascii="Menlo" w:hAnsi="Menlo" w:cs="Menlo"/>
-          <w:color w:val="333333"/>
-          <w:sz w:val="18"/>
-          <w:szCs w:val="18"/>
-        </w:rPr>
-        <w:t xml:space="preserve"> = [</w:t>
+      <w:r>
+        <w:rPr>
+          <w:rFonts w:ascii="Menlo" w:hAnsi="Menlo" w:cs="Menlo"/>
+          <w:color w:val="333333"/>
+          <w:sz w:val="18"/>
+          <w:szCs w:val="18"/>
+        </w:rPr>
+        <w:t>added_files = [</w:t>
       </w:r>
     </w:p>
     <w:p>
@@ -3646,88 +3105,7 @@
           <w:sz w:val="18"/>
           <w:szCs w:val="18"/>
         </w:rPr>
-        <w:lastRenderedPageBreak/>
-        <w:t xml:space="preserve">             </w:t>
-      </w:r>
-      <w:proofErr w:type="spellStart"/>
-      <w:r>
-        <w:rPr>
-          <w:rFonts w:ascii="Menlo" w:hAnsi="Menlo" w:cs="Menlo"/>
-          <w:color w:val="333333"/>
-          <w:sz w:val="18"/>
-          <w:szCs w:val="18"/>
-        </w:rPr>
-        <w:t>pathex</w:t>
-      </w:r>
-      <w:proofErr w:type="spellEnd"/>
-      <w:r>
-        <w:rPr>
-          <w:rFonts w:ascii="Menlo" w:hAnsi="Menlo" w:cs="Menlo"/>
-          <w:color w:val="333333"/>
-          <w:sz w:val="18"/>
-          <w:szCs w:val="18"/>
-        </w:rPr>
-        <w:t>=['/Users/</w:t>
-      </w:r>
-      <w:proofErr w:type="spellStart"/>
-      <w:r>
-        <w:rPr>
-          <w:rFonts w:ascii="Menlo" w:hAnsi="Menlo" w:cs="Menlo"/>
-          <w:color w:val="333333"/>
-          <w:sz w:val="18"/>
-          <w:szCs w:val="18"/>
-        </w:rPr>
-        <w:t>leil</w:t>
-      </w:r>
-      <w:proofErr w:type="spellEnd"/>
-      <w:r>
-        <w:rPr>
-          <w:rFonts w:ascii="Menlo" w:hAnsi="Menlo" w:cs="Menlo"/>
-          <w:color w:val="333333"/>
-          <w:sz w:val="18"/>
-          <w:szCs w:val="18"/>
-        </w:rPr>
-        <w:t>/Documents/Projects/</w:t>
-      </w:r>
-      <w:proofErr w:type="spellStart"/>
-      <w:r>
-        <w:rPr>
-          <w:rFonts w:ascii="Menlo" w:hAnsi="Menlo" w:cs="Menlo"/>
-          <w:color w:val="333333"/>
-          <w:sz w:val="18"/>
-          <w:szCs w:val="18"/>
-        </w:rPr>
-        <w:t>Librator</w:t>
-      </w:r>
-      <w:proofErr w:type="spellEnd"/>
-      <w:r>
-        <w:rPr>
-          <w:rFonts w:ascii="Menlo" w:hAnsi="Menlo" w:cs="Menlo"/>
-          <w:color w:val="333333"/>
-          <w:sz w:val="18"/>
-          <w:szCs w:val="18"/>
-        </w:rPr>
-        <w:t>/</w:t>
-      </w:r>
-      <w:proofErr w:type="spellStart"/>
-      <w:r>
-        <w:rPr>
-          <w:rFonts w:ascii="Menlo" w:hAnsi="Menlo" w:cs="Menlo"/>
-          <w:color w:val="333333"/>
-          <w:sz w:val="18"/>
-          <w:szCs w:val="18"/>
-        </w:rPr>
-        <w:t>Librator</w:t>
-      </w:r>
-      <w:proofErr w:type="spellEnd"/>
-      <w:r>
-        <w:rPr>
-          <w:rFonts w:ascii="Menlo" w:hAnsi="Menlo" w:cs="Menlo"/>
-          <w:color w:val="333333"/>
-          <w:sz w:val="18"/>
-          <w:szCs w:val="18"/>
-        </w:rPr>
-        <w:t>'],</w:t>
+        <w:t xml:space="preserve">             pathex=['/Users/leil/Documents/Projects/Librator/Librator'],</w:t>
       </w:r>
     </w:p>
     <w:p>
@@ -3813,47 +3191,7 @@
           <w:sz w:val="18"/>
           <w:szCs w:val="18"/>
         </w:rPr>
-        <w:t xml:space="preserve">             </w:t>
-      </w:r>
-      <w:proofErr w:type="spellStart"/>
-      <w:r>
-        <w:rPr>
-          <w:rFonts w:ascii="Menlo" w:hAnsi="Menlo" w:cs="Menlo"/>
-          <w:color w:val="333333"/>
-          <w:sz w:val="18"/>
-          <w:szCs w:val="18"/>
-        </w:rPr>
-        <w:t>datas</w:t>
-      </w:r>
-      <w:proofErr w:type="spellEnd"/>
-      <w:r>
-        <w:rPr>
-          <w:rFonts w:ascii="Menlo" w:hAnsi="Menlo" w:cs="Menlo"/>
-          <w:color w:val="333333"/>
-          <w:sz w:val="18"/>
-          <w:szCs w:val="18"/>
-        </w:rPr>
-        <w:t>=</w:t>
-      </w:r>
-      <w:proofErr w:type="spellStart"/>
-      <w:r>
-        <w:rPr>
-          <w:rFonts w:ascii="Menlo" w:hAnsi="Menlo" w:cs="Menlo"/>
-          <w:color w:val="333333"/>
-          <w:sz w:val="18"/>
-          <w:szCs w:val="18"/>
-        </w:rPr>
-        <w:t>added_files</w:t>
-      </w:r>
-      <w:proofErr w:type="spellEnd"/>
-      <w:r>
-        <w:rPr>
-          <w:rFonts w:ascii="Menlo" w:hAnsi="Menlo" w:cs="Menlo"/>
-          <w:color w:val="333333"/>
-          <w:sz w:val="18"/>
-          <w:szCs w:val="18"/>
-        </w:rPr>
-        <w:t>,</w:t>
+        <w:t xml:space="preserve">             datas=added_files,</w:t>
       </w:r>
     </w:p>
     <w:p>
@@ -3896,27 +3234,7 @@
           <w:sz w:val="18"/>
           <w:szCs w:val="18"/>
         </w:rPr>
-        <w:t xml:space="preserve">             </w:t>
-      </w:r>
-      <w:proofErr w:type="spellStart"/>
-      <w:r>
-        <w:rPr>
-          <w:rFonts w:ascii="Menlo" w:hAnsi="Menlo" w:cs="Menlo"/>
-          <w:color w:val="333333"/>
-          <w:sz w:val="18"/>
-          <w:szCs w:val="18"/>
-        </w:rPr>
-        <w:t>hiddenimports</w:t>
-      </w:r>
-      <w:proofErr w:type="spellEnd"/>
-      <w:r>
-        <w:rPr>
-          <w:rFonts w:ascii="Menlo" w:hAnsi="Menlo" w:cs="Menlo"/>
-          <w:color w:val="333333"/>
-          <w:sz w:val="18"/>
-          <w:szCs w:val="18"/>
-        </w:rPr>
-        <w:t>=[],</w:t>
+        <w:t xml:space="preserve">             hiddenimports=[],</w:t>
       </w:r>
     </w:p>
     <w:p>
@@ -3959,27 +3277,7 @@
           <w:sz w:val="18"/>
           <w:szCs w:val="18"/>
         </w:rPr>
-        <w:t xml:space="preserve">             </w:t>
-      </w:r>
-      <w:proofErr w:type="spellStart"/>
-      <w:r>
-        <w:rPr>
-          <w:rFonts w:ascii="Menlo" w:hAnsi="Menlo" w:cs="Menlo"/>
-          <w:color w:val="333333"/>
-          <w:sz w:val="18"/>
-          <w:szCs w:val="18"/>
-        </w:rPr>
-        <w:t>hookspath</w:t>
-      </w:r>
-      <w:proofErr w:type="spellEnd"/>
-      <w:r>
-        <w:rPr>
-          <w:rFonts w:ascii="Menlo" w:hAnsi="Menlo" w:cs="Menlo"/>
-          <w:color w:val="333333"/>
-          <w:sz w:val="18"/>
-          <w:szCs w:val="18"/>
-        </w:rPr>
-        <w:t>=['hooks'],</w:t>
+        <w:t xml:space="preserve">             hookspath=['hooks'],</w:t>
       </w:r>
     </w:p>
     <w:p>
@@ -4022,27 +3320,7 @@
           <w:sz w:val="18"/>
           <w:szCs w:val="18"/>
         </w:rPr>
-        <w:t xml:space="preserve">             </w:t>
-      </w:r>
-      <w:proofErr w:type="spellStart"/>
-      <w:r>
-        <w:rPr>
-          <w:rFonts w:ascii="Menlo" w:hAnsi="Menlo" w:cs="Menlo"/>
-          <w:color w:val="333333"/>
-          <w:sz w:val="18"/>
-          <w:szCs w:val="18"/>
-        </w:rPr>
-        <w:t>runtime_hooks</w:t>
-      </w:r>
-      <w:proofErr w:type="spellEnd"/>
-      <w:r>
-        <w:rPr>
-          <w:rFonts w:ascii="Menlo" w:hAnsi="Menlo" w:cs="Menlo"/>
-          <w:color w:val="333333"/>
-          <w:sz w:val="18"/>
-          <w:szCs w:val="18"/>
-        </w:rPr>
-        <w:t>=[],</w:t>
+        <w:t xml:space="preserve">             runtime_hooks=[],</w:t>
       </w:r>
     </w:p>
     <w:p>
@@ -4128,27 +3406,7 @@
           <w:sz w:val="18"/>
           <w:szCs w:val="18"/>
         </w:rPr>
-        <w:t xml:space="preserve">             </w:t>
-      </w:r>
-      <w:proofErr w:type="spellStart"/>
-      <w:r>
-        <w:rPr>
-          <w:rFonts w:ascii="Menlo" w:hAnsi="Menlo" w:cs="Menlo"/>
-          <w:color w:val="333333"/>
-          <w:sz w:val="18"/>
-          <w:szCs w:val="18"/>
-        </w:rPr>
-        <w:t>win_no_prefer_redirects</w:t>
-      </w:r>
-      <w:proofErr w:type="spellEnd"/>
-      <w:r>
-        <w:rPr>
-          <w:rFonts w:ascii="Menlo" w:hAnsi="Menlo" w:cs="Menlo"/>
-          <w:color w:val="333333"/>
-          <w:sz w:val="18"/>
-          <w:szCs w:val="18"/>
-        </w:rPr>
-        <w:t>=False,</w:t>
+        <w:t xml:space="preserve">             win_no_prefer_redirects=False,</w:t>
       </w:r>
     </w:p>
     <w:p>
@@ -4191,27 +3449,7 @@
           <w:sz w:val="18"/>
           <w:szCs w:val="18"/>
         </w:rPr>
-        <w:t xml:space="preserve">             </w:t>
-      </w:r>
-      <w:proofErr w:type="spellStart"/>
-      <w:r>
-        <w:rPr>
-          <w:rFonts w:ascii="Menlo" w:hAnsi="Menlo" w:cs="Menlo"/>
-          <w:color w:val="333333"/>
-          <w:sz w:val="18"/>
-          <w:szCs w:val="18"/>
-        </w:rPr>
-        <w:t>win_private_assemblies</w:t>
-      </w:r>
-      <w:proofErr w:type="spellEnd"/>
-      <w:r>
-        <w:rPr>
-          <w:rFonts w:ascii="Menlo" w:hAnsi="Menlo" w:cs="Menlo"/>
-          <w:color w:val="333333"/>
-          <w:sz w:val="18"/>
-          <w:szCs w:val="18"/>
-        </w:rPr>
-        <w:t>=False,</w:t>
+        <w:t xml:space="preserve">             win_private_assemblies=False,</w:t>
       </w:r>
     </w:p>
     <w:p>
@@ -4254,27 +3492,7 @@
           <w:sz w:val="18"/>
           <w:szCs w:val="18"/>
         </w:rPr>
-        <w:t xml:space="preserve">             cipher=</w:t>
-      </w:r>
-      <w:proofErr w:type="spellStart"/>
-      <w:r>
-        <w:rPr>
-          <w:rFonts w:ascii="Menlo" w:hAnsi="Menlo" w:cs="Menlo"/>
-          <w:color w:val="333333"/>
-          <w:sz w:val="18"/>
-          <w:szCs w:val="18"/>
-        </w:rPr>
-        <w:t>block_cipher</w:t>
-      </w:r>
-      <w:proofErr w:type="spellEnd"/>
-      <w:r>
-        <w:rPr>
-          <w:rFonts w:ascii="Menlo" w:hAnsi="Menlo" w:cs="Menlo"/>
-          <w:color w:val="333333"/>
-          <w:sz w:val="18"/>
-          <w:szCs w:val="18"/>
-        </w:rPr>
-        <w:t>,</w:t>
+        <w:t xml:space="preserve">             cipher=block_cipher,</w:t>
       </w:r>
     </w:p>
     <w:p>
@@ -4317,27 +3535,7 @@
           <w:sz w:val="18"/>
           <w:szCs w:val="18"/>
         </w:rPr>
-        <w:t xml:space="preserve">             </w:t>
-      </w:r>
-      <w:proofErr w:type="spellStart"/>
-      <w:r>
-        <w:rPr>
-          <w:rFonts w:ascii="Menlo" w:hAnsi="Menlo" w:cs="Menlo"/>
-          <w:color w:val="333333"/>
-          <w:sz w:val="18"/>
-          <w:szCs w:val="18"/>
-        </w:rPr>
-        <w:t>noarchive</w:t>
-      </w:r>
-      <w:proofErr w:type="spellEnd"/>
-      <w:r>
-        <w:rPr>
-          <w:rFonts w:ascii="Menlo" w:hAnsi="Menlo" w:cs="Menlo"/>
-          <w:color w:val="333333"/>
-          <w:sz w:val="18"/>
-          <w:szCs w:val="18"/>
-        </w:rPr>
-        <w:t>=False)</w:t>
+        <w:t xml:space="preserve">             noarchive=False)</w:t>
       </w:r>
     </w:p>
     <w:p>
@@ -4373,65 +3571,14 @@
           <w:szCs w:val="18"/>
         </w:rPr>
       </w:pPr>
-      <w:proofErr w:type="spellStart"/>
-      <w:r>
-        <w:rPr>
-          <w:rFonts w:ascii="Menlo" w:hAnsi="Menlo" w:cs="Menlo"/>
-          <w:color w:val="333333"/>
-          <w:sz w:val="18"/>
-          <w:szCs w:val="18"/>
-        </w:rPr>
-        <w:t>pyz</w:t>
-      </w:r>
-      <w:proofErr w:type="spellEnd"/>
-      <w:r>
-        <w:rPr>
-          <w:rFonts w:ascii="Menlo" w:hAnsi="Menlo" w:cs="Menlo"/>
-          <w:color w:val="333333"/>
-          <w:sz w:val="18"/>
-          <w:szCs w:val="18"/>
-        </w:rPr>
-        <w:t xml:space="preserve"> = PYZ(</w:t>
-      </w:r>
-      <w:proofErr w:type="spellStart"/>
-      <w:r>
-        <w:rPr>
-          <w:rFonts w:ascii="Menlo" w:hAnsi="Menlo" w:cs="Menlo"/>
-          <w:color w:val="333333"/>
-          <w:sz w:val="18"/>
-          <w:szCs w:val="18"/>
-        </w:rPr>
-        <w:t>a.pure</w:t>
-      </w:r>
-      <w:proofErr w:type="spellEnd"/>
-      <w:r>
-        <w:rPr>
-          <w:rFonts w:ascii="Menlo" w:hAnsi="Menlo" w:cs="Menlo"/>
-          <w:color w:val="333333"/>
-          <w:sz w:val="18"/>
-          <w:szCs w:val="18"/>
-        </w:rPr>
-        <w:t xml:space="preserve">, </w:t>
-      </w:r>
-      <w:proofErr w:type="spellStart"/>
-      <w:r>
-        <w:rPr>
-          <w:rFonts w:ascii="Menlo" w:hAnsi="Menlo" w:cs="Menlo"/>
-          <w:color w:val="333333"/>
-          <w:sz w:val="18"/>
-          <w:szCs w:val="18"/>
-        </w:rPr>
-        <w:t>a.zipped_data</w:t>
-      </w:r>
-      <w:proofErr w:type="spellEnd"/>
-      <w:r>
-        <w:rPr>
-          <w:rFonts w:ascii="Menlo" w:hAnsi="Menlo" w:cs="Menlo"/>
-          <w:color w:val="333333"/>
-          <w:sz w:val="18"/>
-          <w:szCs w:val="18"/>
-        </w:rPr>
-        <w:t>,</w:t>
+      <w:r>
+        <w:rPr>
+          <w:rFonts w:ascii="Menlo" w:hAnsi="Menlo" w:cs="Menlo"/>
+          <w:color w:val="333333"/>
+          <w:sz w:val="18"/>
+          <w:szCs w:val="18"/>
+        </w:rPr>
+        <w:t>pyz = PYZ(a.pure, a.zipped_data,</w:t>
       </w:r>
     </w:p>
     <w:p>
@@ -4474,27 +3621,7 @@
           <w:sz w:val="18"/>
           <w:szCs w:val="18"/>
         </w:rPr>
-        <w:t xml:space="preserve">             cipher=</w:t>
-      </w:r>
-      <w:proofErr w:type="spellStart"/>
-      <w:r>
-        <w:rPr>
-          <w:rFonts w:ascii="Menlo" w:hAnsi="Menlo" w:cs="Menlo"/>
-          <w:color w:val="333333"/>
-          <w:sz w:val="18"/>
-          <w:szCs w:val="18"/>
-        </w:rPr>
-        <w:t>block_cipher</w:t>
-      </w:r>
-      <w:proofErr w:type="spellEnd"/>
-      <w:r>
-        <w:rPr>
-          <w:rFonts w:ascii="Menlo" w:hAnsi="Menlo" w:cs="Menlo"/>
-          <w:color w:val="333333"/>
-          <w:sz w:val="18"/>
-          <w:szCs w:val="18"/>
-        </w:rPr>
-        <w:t>)</w:t>
+        <w:t xml:space="preserve">             cipher=block_cipher)</w:t>
       </w:r>
     </w:p>
     <w:p>
@@ -4537,27 +3664,7 @@
           <w:sz w:val="18"/>
           <w:szCs w:val="18"/>
         </w:rPr>
-        <w:t>exe = EXE(</w:t>
-      </w:r>
-      <w:proofErr w:type="spellStart"/>
-      <w:r>
-        <w:rPr>
-          <w:rFonts w:ascii="Menlo" w:hAnsi="Menlo" w:cs="Menlo"/>
-          <w:color w:val="333333"/>
-          <w:sz w:val="18"/>
-          <w:szCs w:val="18"/>
-        </w:rPr>
-        <w:t>pyz</w:t>
-      </w:r>
-      <w:proofErr w:type="spellEnd"/>
-      <w:r>
-        <w:rPr>
-          <w:rFonts w:ascii="Menlo" w:hAnsi="Menlo" w:cs="Menlo"/>
-          <w:color w:val="333333"/>
-          <w:sz w:val="18"/>
-          <w:szCs w:val="18"/>
-        </w:rPr>
-        <w:t>,</w:t>
+        <w:t>exe = EXE(pyz,</w:t>
       </w:r>
     </w:p>
     <w:p>
@@ -4600,27 +3707,7 @@
           <w:sz w:val="18"/>
           <w:szCs w:val="18"/>
         </w:rPr>
-        <w:t xml:space="preserve">          </w:t>
-      </w:r>
-      <w:proofErr w:type="spellStart"/>
-      <w:r>
-        <w:rPr>
-          <w:rFonts w:ascii="Menlo" w:hAnsi="Menlo" w:cs="Menlo"/>
-          <w:color w:val="333333"/>
-          <w:sz w:val="18"/>
-          <w:szCs w:val="18"/>
-        </w:rPr>
-        <w:t>a.scripts</w:t>
-      </w:r>
-      <w:proofErr w:type="spellEnd"/>
-      <w:r>
-        <w:rPr>
-          <w:rFonts w:ascii="Menlo" w:hAnsi="Menlo" w:cs="Menlo"/>
-          <w:color w:val="333333"/>
-          <w:sz w:val="18"/>
-          <w:szCs w:val="18"/>
-        </w:rPr>
-        <w:t>,</w:t>
+        <w:t xml:space="preserve">          a.scripts,</w:t>
       </w:r>
     </w:p>
     <w:p>
@@ -4706,27 +3793,7 @@
           <w:sz w:val="18"/>
           <w:szCs w:val="18"/>
         </w:rPr>
-        <w:t xml:space="preserve">          </w:t>
-      </w:r>
-      <w:proofErr w:type="spellStart"/>
-      <w:r>
-        <w:rPr>
-          <w:rFonts w:ascii="Menlo" w:hAnsi="Menlo" w:cs="Menlo"/>
-          <w:color w:val="333333"/>
-          <w:sz w:val="18"/>
-          <w:szCs w:val="18"/>
-        </w:rPr>
-        <w:t>exclude_binaries</w:t>
-      </w:r>
-      <w:proofErr w:type="spellEnd"/>
-      <w:r>
-        <w:rPr>
-          <w:rFonts w:ascii="Menlo" w:hAnsi="Menlo" w:cs="Menlo"/>
-          <w:color w:val="333333"/>
-          <w:sz w:val="18"/>
-          <w:szCs w:val="18"/>
-        </w:rPr>
-        <w:t>=True,</w:t>
+        <w:t xml:space="preserve">          exclude_binaries=True,</w:t>
       </w:r>
     </w:p>
     <w:p>
@@ -4769,27 +3836,7 @@
           <w:sz w:val="18"/>
           <w:szCs w:val="18"/>
         </w:rPr>
-        <w:t xml:space="preserve">          name='</w:t>
-      </w:r>
-      <w:proofErr w:type="spellStart"/>
-      <w:r>
-        <w:rPr>
-          <w:rFonts w:ascii="Menlo" w:hAnsi="Menlo" w:cs="Menlo"/>
-          <w:color w:val="333333"/>
-          <w:sz w:val="18"/>
-          <w:szCs w:val="18"/>
-        </w:rPr>
-        <w:t>MainLibrator</w:t>
-      </w:r>
-      <w:proofErr w:type="spellEnd"/>
-      <w:r>
-        <w:rPr>
-          <w:rFonts w:ascii="Menlo" w:hAnsi="Menlo" w:cs="Menlo"/>
-          <w:color w:val="333333"/>
-          <w:sz w:val="18"/>
-          <w:szCs w:val="18"/>
-        </w:rPr>
-        <w:t>',</w:t>
+        <w:t xml:space="preserve">          name='MainLibrator',</w:t>
       </w:r>
     </w:p>
     <w:p>
@@ -4875,27 +3922,7 @@
           <w:sz w:val="18"/>
           <w:szCs w:val="18"/>
         </w:rPr>
-        <w:t xml:space="preserve">          </w:t>
-      </w:r>
-      <w:proofErr w:type="spellStart"/>
-      <w:r>
-        <w:rPr>
-          <w:rFonts w:ascii="Menlo" w:hAnsi="Menlo" w:cs="Menlo"/>
-          <w:color w:val="333333"/>
-          <w:sz w:val="18"/>
-          <w:szCs w:val="18"/>
-        </w:rPr>
-        <w:t>bootloader_ignore_signals</w:t>
-      </w:r>
-      <w:proofErr w:type="spellEnd"/>
-      <w:r>
-        <w:rPr>
-          <w:rFonts w:ascii="Menlo" w:hAnsi="Menlo" w:cs="Menlo"/>
-          <w:color w:val="333333"/>
-          <w:sz w:val="18"/>
-          <w:szCs w:val="18"/>
-        </w:rPr>
-        <w:t>=False,</w:t>
+        <w:t xml:space="preserve">          bootloader_ignore_signals=False,</w:t>
       </w:r>
     </w:p>
     <w:p>
@@ -4981,27 +4008,7 @@
           <w:sz w:val="18"/>
           <w:szCs w:val="18"/>
         </w:rPr>
-        <w:t xml:space="preserve">          </w:t>
-      </w:r>
-      <w:proofErr w:type="spellStart"/>
-      <w:r>
-        <w:rPr>
-          <w:rFonts w:ascii="Menlo" w:hAnsi="Menlo" w:cs="Menlo"/>
-          <w:color w:val="333333"/>
-          <w:sz w:val="18"/>
-          <w:szCs w:val="18"/>
-        </w:rPr>
-        <w:t>upx</w:t>
-      </w:r>
-      <w:proofErr w:type="spellEnd"/>
-      <w:r>
-        <w:rPr>
-          <w:rFonts w:ascii="Menlo" w:hAnsi="Menlo" w:cs="Menlo"/>
-          <w:color w:val="333333"/>
-          <w:sz w:val="18"/>
-          <w:szCs w:val="18"/>
-        </w:rPr>
-        <w:t>=True,</w:t>
+        <w:t xml:space="preserve">          upx=True,</w:t>
       </w:r>
     </w:p>
     <w:p>
@@ -5080,25 +4087,14 @@
           <w:szCs w:val="18"/>
         </w:rPr>
       </w:pPr>
-      <w:proofErr w:type="spellStart"/>
-      <w:r>
-        <w:rPr>
-          <w:rFonts w:ascii="Menlo" w:hAnsi="Menlo" w:cs="Menlo"/>
-          <w:color w:val="333333"/>
-          <w:sz w:val="18"/>
-          <w:szCs w:val="18"/>
-        </w:rPr>
-        <w:t>coll</w:t>
-      </w:r>
-      <w:proofErr w:type="spellEnd"/>
-      <w:r>
-        <w:rPr>
-          <w:rFonts w:ascii="Menlo" w:hAnsi="Menlo" w:cs="Menlo"/>
-          <w:color w:val="333333"/>
-          <w:sz w:val="18"/>
-          <w:szCs w:val="18"/>
-        </w:rPr>
-        <w:t xml:space="preserve"> = COLLECT(exe,</w:t>
+      <w:r>
+        <w:rPr>
+          <w:rFonts w:ascii="Menlo" w:hAnsi="Menlo" w:cs="Menlo"/>
+          <w:color w:val="333333"/>
+          <w:sz w:val="18"/>
+          <w:szCs w:val="18"/>
+        </w:rPr>
+        <w:t>coll = COLLECT(exe,</w:t>
       </w:r>
     </w:p>
     <w:p>
@@ -5141,27 +4137,7 @@
           <w:sz w:val="18"/>
           <w:szCs w:val="18"/>
         </w:rPr>
-        <w:t xml:space="preserve">               </w:t>
-      </w:r>
-      <w:proofErr w:type="spellStart"/>
-      <w:r>
-        <w:rPr>
-          <w:rFonts w:ascii="Menlo" w:hAnsi="Menlo" w:cs="Menlo"/>
-          <w:color w:val="333333"/>
-          <w:sz w:val="18"/>
-          <w:szCs w:val="18"/>
-        </w:rPr>
-        <w:t>a.binaries</w:t>
-      </w:r>
-      <w:proofErr w:type="spellEnd"/>
-      <w:r>
-        <w:rPr>
-          <w:rFonts w:ascii="Menlo" w:hAnsi="Menlo" w:cs="Menlo"/>
-          <w:color w:val="333333"/>
-          <w:sz w:val="18"/>
-          <w:szCs w:val="18"/>
-        </w:rPr>
-        <w:t>,</w:t>
+        <w:t xml:space="preserve">               a.binaries,</w:t>
       </w:r>
     </w:p>
     <w:p>
@@ -5204,27 +4180,7 @@
           <w:sz w:val="18"/>
           <w:szCs w:val="18"/>
         </w:rPr>
-        <w:t xml:space="preserve">               </w:t>
-      </w:r>
-      <w:proofErr w:type="spellStart"/>
-      <w:r>
-        <w:rPr>
-          <w:rFonts w:ascii="Menlo" w:hAnsi="Menlo" w:cs="Menlo"/>
-          <w:color w:val="333333"/>
-          <w:sz w:val="18"/>
-          <w:szCs w:val="18"/>
-        </w:rPr>
-        <w:t>a.zipfiles</w:t>
-      </w:r>
-      <w:proofErr w:type="spellEnd"/>
-      <w:r>
-        <w:rPr>
-          <w:rFonts w:ascii="Menlo" w:hAnsi="Menlo" w:cs="Menlo"/>
-          <w:color w:val="333333"/>
-          <w:sz w:val="18"/>
-          <w:szCs w:val="18"/>
-        </w:rPr>
-        <w:t>,</w:t>
+        <w:t xml:space="preserve">               a.zipfiles,</w:t>
       </w:r>
     </w:p>
     <w:p>
@@ -5267,27 +4223,7 @@
           <w:sz w:val="18"/>
           <w:szCs w:val="18"/>
         </w:rPr>
-        <w:t xml:space="preserve">               </w:t>
-      </w:r>
-      <w:proofErr w:type="spellStart"/>
-      <w:r>
-        <w:rPr>
-          <w:rFonts w:ascii="Menlo" w:hAnsi="Menlo" w:cs="Menlo"/>
-          <w:color w:val="333333"/>
-          <w:sz w:val="18"/>
-          <w:szCs w:val="18"/>
-        </w:rPr>
-        <w:t>a.datas</w:t>
-      </w:r>
-      <w:proofErr w:type="spellEnd"/>
-      <w:r>
-        <w:rPr>
-          <w:rFonts w:ascii="Menlo" w:hAnsi="Menlo" w:cs="Menlo"/>
-          <w:color w:val="333333"/>
-          <w:sz w:val="18"/>
-          <w:szCs w:val="18"/>
-        </w:rPr>
-        <w:t>,</w:t>
+        <w:t xml:space="preserve">               a.datas,</w:t>
       </w:r>
     </w:p>
     <w:p>
@@ -5373,27 +4309,7 @@
           <w:sz w:val="18"/>
           <w:szCs w:val="18"/>
         </w:rPr>
-        <w:t xml:space="preserve">               </w:t>
-      </w:r>
-      <w:proofErr w:type="spellStart"/>
-      <w:r>
-        <w:rPr>
-          <w:rFonts w:ascii="Menlo" w:hAnsi="Menlo" w:cs="Menlo"/>
-          <w:color w:val="333333"/>
-          <w:sz w:val="18"/>
-          <w:szCs w:val="18"/>
-        </w:rPr>
-        <w:t>upx</w:t>
-      </w:r>
-      <w:proofErr w:type="spellEnd"/>
-      <w:r>
-        <w:rPr>
-          <w:rFonts w:ascii="Menlo" w:hAnsi="Menlo" w:cs="Menlo"/>
-          <w:color w:val="333333"/>
-          <w:sz w:val="18"/>
-          <w:szCs w:val="18"/>
-        </w:rPr>
-        <w:t>=True,</w:t>
+        <w:t xml:space="preserve">               upx=True,</w:t>
       </w:r>
     </w:p>
     <w:p>
@@ -5436,27 +4352,7 @@
           <w:sz w:val="18"/>
           <w:szCs w:val="18"/>
         </w:rPr>
-        <w:t xml:space="preserve">               </w:t>
-      </w:r>
-      <w:proofErr w:type="spellStart"/>
-      <w:r>
-        <w:rPr>
-          <w:rFonts w:ascii="Menlo" w:hAnsi="Menlo" w:cs="Menlo"/>
-          <w:color w:val="333333"/>
-          <w:sz w:val="18"/>
-          <w:szCs w:val="18"/>
-        </w:rPr>
-        <w:t>upx_exclude</w:t>
-      </w:r>
-      <w:proofErr w:type="spellEnd"/>
-      <w:r>
-        <w:rPr>
-          <w:rFonts w:ascii="Menlo" w:hAnsi="Menlo" w:cs="Menlo"/>
-          <w:color w:val="333333"/>
-          <w:sz w:val="18"/>
-          <w:szCs w:val="18"/>
-        </w:rPr>
-        <w:t>=[],</w:t>
+        <w:t xml:space="preserve">               upx_exclude=[],</w:t>
       </w:r>
     </w:p>
     <w:p>
@@ -5499,27 +4395,7 @@
           <w:sz w:val="18"/>
           <w:szCs w:val="18"/>
         </w:rPr>
-        <w:t xml:space="preserve">               name='</w:t>
-      </w:r>
-      <w:proofErr w:type="spellStart"/>
-      <w:r>
-        <w:rPr>
-          <w:rFonts w:ascii="Menlo" w:hAnsi="Menlo" w:cs="Menlo"/>
-          <w:color w:val="333333"/>
-          <w:sz w:val="18"/>
-          <w:szCs w:val="18"/>
-        </w:rPr>
-        <w:t>MainLibrator</w:t>
-      </w:r>
-      <w:proofErr w:type="spellEnd"/>
-      <w:r>
-        <w:rPr>
-          <w:rFonts w:ascii="Menlo" w:hAnsi="Menlo" w:cs="Menlo"/>
-          <w:color w:val="333333"/>
-          <w:sz w:val="18"/>
-          <w:szCs w:val="18"/>
-        </w:rPr>
-        <w:t>')</w:t>
+        <w:t xml:space="preserve">               name='MainLibrator')</w:t>
       </w:r>
     </w:p>
     <w:p>
@@ -5562,27 +4438,7 @@
           <w:sz w:val="18"/>
           <w:szCs w:val="18"/>
         </w:rPr>
-        <w:t>app = BUNDLE(</w:t>
-      </w:r>
-      <w:proofErr w:type="spellStart"/>
-      <w:r>
-        <w:rPr>
-          <w:rFonts w:ascii="Menlo" w:hAnsi="Menlo" w:cs="Menlo"/>
-          <w:color w:val="333333"/>
-          <w:sz w:val="18"/>
-          <w:szCs w:val="18"/>
-        </w:rPr>
-        <w:t>coll</w:t>
-      </w:r>
-      <w:proofErr w:type="spellEnd"/>
-      <w:r>
-        <w:rPr>
-          <w:rFonts w:ascii="Menlo" w:hAnsi="Menlo" w:cs="Menlo"/>
-          <w:color w:val="333333"/>
-          <w:sz w:val="18"/>
-          <w:szCs w:val="18"/>
-        </w:rPr>
-        <w:t>,</w:t>
+        <w:t>app = BUNDLE(coll,</w:t>
       </w:r>
     </w:p>
     <w:p>
@@ -5625,27 +4481,7 @@
           <w:sz w:val="18"/>
           <w:szCs w:val="18"/>
         </w:rPr>
-        <w:t xml:space="preserve">             name='</w:t>
-      </w:r>
-      <w:proofErr w:type="spellStart"/>
-      <w:r>
-        <w:rPr>
-          <w:rFonts w:ascii="Menlo" w:hAnsi="Menlo" w:cs="Menlo"/>
-          <w:color w:val="333333"/>
-          <w:sz w:val="18"/>
-          <w:szCs w:val="18"/>
-        </w:rPr>
-        <w:t>MainLibrator.app</w:t>
-      </w:r>
-      <w:proofErr w:type="spellEnd"/>
-      <w:r>
-        <w:rPr>
-          <w:rFonts w:ascii="Menlo" w:hAnsi="Menlo" w:cs="Menlo"/>
-          <w:color w:val="333333"/>
-          <w:sz w:val="18"/>
-          <w:szCs w:val="18"/>
-        </w:rPr>
-        <w:t>',</w:t>
+        <w:t xml:space="preserve">             name='MainLibrator.app',</w:t>
       </w:r>
     </w:p>
     <w:p>
@@ -5688,27 +4524,7 @@
           <w:sz w:val="18"/>
           <w:szCs w:val="18"/>
         </w:rPr>
-        <w:t xml:space="preserve">             icon='</w:t>
-      </w:r>
-      <w:proofErr w:type="spellStart"/>
-      <w:r>
-        <w:rPr>
-          <w:rFonts w:ascii="Menlo" w:hAnsi="Menlo" w:cs="Menlo"/>
-          <w:color w:val="333333"/>
-          <w:sz w:val="18"/>
-          <w:szCs w:val="18"/>
-        </w:rPr>
-        <w:t>Flu.icns</w:t>
-      </w:r>
-      <w:proofErr w:type="spellEnd"/>
-      <w:r>
-        <w:rPr>
-          <w:rFonts w:ascii="Menlo" w:hAnsi="Menlo" w:cs="Menlo"/>
-          <w:color w:val="333333"/>
-          <w:sz w:val="18"/>
-          <w:szCs w:val="18"/>
-        </w:rPr>
-        <w:t>',</w:t>
+        <w:t xml:space="preserve">             icon='Flu.icns',</w:t>
       </w:r>
     </w:p>
     <w:p>
@@ -5751,27 +4567,7 @@
           <w:sz w:val="18"/>
           <w:szCs w:val="18"/>
         </w:rPr>
-        <w:t xml:space="preserve">             </w:t>
-      </w:r>
-      <w:proofErr w:type="spellStart"/>
-      <w:r>
-        <w:rPr>
-          <w:rFonts w:ascii="Menlo" w:hAnsi="Menlo" w:cs="Menlo"/>
-          <w:color w:val="333333"/>
-          <w:sz w:val="18"/>
-          <w:szCs w:val="18"/>
-        </w:rPr>
-        <w:t>bundle_identifier</w:t>
-      </w:r>
-      <w:proofErr w:type="spellEnd"/>
-      <w:r>
-        <w:rPr>
-          <w:rFonts w:ascii="Menlo" w:hAnsi="Menlo" w:cs="Menlo"/>
-          <w:color w:val="333333"/>
-          <w:sz w:val="18"/>
-          <w:szCs w:val="18"/>
-        </w:rPr>
-        <w:t>=None,</w:t>
+        <w:t xml:space="preserve">             bundle_identifier=None,</w:t>
       </w:r>
     </w:p>
     <w:p>
@@ -5814,27 +4610,7 @@
           <w:sz w:val="18"/>
           <w:szCs w:val="18"/>
         </w:rPr>
-        <w:t xml:space="preserve">             </w:t>
-      </w:r>
-      <w:proofErr w:type="spellStart"/>
-      <w:r>
-        <w:rPr>
-          <w:rFonts w:ascii="Menlo" w:hAnsi="Menlo" w:cs="Menlo"/>
-          <w:color w:val="333333"/>
-          <w:sz w:val="18"/>
-          <w:szCs w:val="18"/>
-        </w:rPr>
-        <w:t>info_plist</w:t>
-      </w:r>
-      <w:proofErr w:type="spellEnd"/>
-      <w:r>
-        <w:rPr>
-          <w:rFonts w:ascii="Menlo" w:hAnsi="Menlo" w:cs="Menlo"/>
-          <w:color w:val="333333"/>
-          <w:sz w:val="18"/>
-          <w:szCs w:val="18"/>
-        </w:rPr>
-        <w:t>={</w:t>
+        <w:t xml:space="preserve">             info_plist={</w:t>
       </w:r>
     </w:p>
     <w:p>
@@ -5877,27 +4653,7 @@
           <w:sz w:val="18"/>
           <w:szCs w:val="18"/>
         </w:rPr>
-        <w:t xml:space="preserve">              '</w:t>
-      </w:r>
-      <w:proofErr w:type="spellStart"/>
-      <w:r>
-        <w:rPr>
-          <w:rFonts w:ascii="Menlo" w:hAnsi="Menlo" w:cs="Menlo"/>
-          <w:color w:val="333333"/>
-          <w:sz w:val="18"/>
-          <w:szCs w:val="18"/>
-        </w:rPr>
-        <w:t>NSHumanReadableCopyright</w:t>
-      </w:r>
-      <w:proofErr w:type="spellEnd"/>
-      <w:r>
-        <w:rPr>
-          <w:rFonts w:ascii="Menlo" w:hAnsi="Menlo" w:cs="Menlo"/>
-          <w:color w:val="333333"/>
-          <w:sz w:val="18"/>
-          <w:szCs w:val="18"/>
-        </w:rPr>
-        <w:t>':"Copyright @ 2019, Wilson Lab, All Rights Reserved",</w:t>
+        <w:t xml:space="preserve">              'NSHumanReadableCopyright':"Copyright @ 2019, Wilson Lab, All Rights Reserved",</w:t>
       </w:r>
     </w:p>
     <w:p>
@@ -5940,27 +4696,7 @@
           <w:sz w:val="18"/>
           <w:szCs w:val="18"/>
         </w:rPr>
-        <w:t xml:space="preserve">              '</w:t>
-      </w:r>
-      <w:proofErr w:type="spellStart"/>
-      <w:r>
-        <w:rPr>
-          <w:rFonts w:ascii="Menlo" w:hAnsi="Menlo" w:cs="Menlo"/>
-          <w:color w:val="333333"/>
-          <w:sz w:val="18"/>
-          <w:szCs w:val="18"/>
-        </w:rPr>
-        <w:t>NSHighResolutionCapable</w:t>
-      </w:r>
-      <w:proofErr w:type="spellEnd"/>
-      <w:r>
-        <w:rPr>
-          <w:rFonts w:ascii="Menlo" w:hAnsi="Menlo" w:cs="Menlo"/>
-          <w:color w:val="333333"/>
-          <w:sz w:val="18"/>
-          <w:szCs w:val="18"/>
-        </w:rPr>
-        <w:t>': 'True'</w:t>
+        <w:t xml:space="preserve">              'NSHighResolutionCapable': 'True'</w:t>
       </w:r>
     </w:p>
     <w:p>
@@ -6175,6 +4911,8 @@
       <w:r>
         <w:t>Main Tab</w:t>
       </w:r>
+      <w:bookmarkStart w:id="0" w:name="_GoBack"/>
+      <w:bookmarkEnd w:id="0"/>
     </w:p>
     <w:p>
       <w:pPr>
@@ -6209,19 +4947,7 @@
         </w:numPr>
       </w:pPr>
       <w:r>
-        <w:t>Alignment Tab</w:t>
-      </w:r>
-      <w:r>
-        <w:t xml:space="preserve"> </w:t>
-      </w:r>
-      <w:r>
-        <w:t>(</w:t>
-      </w:r>
-      <w:r>
-        <w:t>HTML</w:t>
-      </w:r>
-      <w:r>
-        <w:t>)</w:t>
+        <w:t>Alignment Tab (HTML)</w:t>
       </w:r>
     </w:p>
     <w:p>
@@ -6275,7 +5001,6 @@
     <w:p/>
     <w:p>
       <w:r>
-        <w:lastRenderedPageBreak/>
         <w:t>Functions:</w:t>
       </w:r>
     </w:p>
@@ -6382,33 +5107,15 @@
         <w:pStyle w:val="ListParagraph"/>
       </w:pPr>
       <w:r>
-        <w:t xml:space="preserve">Users can </w:t>
-      </w:r>
-      <w:r>
-        <w:t>create new sequence database</w:t>
-      </w:r>
-      <w:r>
-        <w:t>.</w:t>
-      </w:r>
-    </w:p>
-    <w:p>
-      <w:pPr>
-        <w:pStyle w:val="ListParagraph"/>
-      </w:pPr>
-      <w:r>
-        <w:t xml:space="preserve">Click </w:t>
-      </w:r>
-      <w:r>
-        <w:t>File</w:t>
-      </w:r>
-      <w:r>
-        <w:t xml:space="preserve">-&gt; </w:t>
-      </w:r>
-      <w:r>
-        <w:t>New</w:t>
-      </w:r>
-      <w:r>
-        <w:t xml:space="preserve"> in </w:t>
+        <w:t>Users can create new sequence database.</w:t>
+      </w:r>
+    </w:p>
+    <w:p>
+      <w:pPr>
+        <w:pStyle w:val="ListParagraph"/>
+      </w:pPr>
+      <w:r>
+        <w:t xml:space="preserve">Click File-&gt; New in </w:t>
       </w:r>
       <w:r>
         <w:rPr>
@@ -6466,10 +5173,7 @@
         </w:drawing>
       </w:r>
       <w:r>
-        <w:t xml:space="preserve"> in tool bar.</w:t>
-      </w:r>
-      <w:r>
-        <w:t xml:space="preserve"> </w:t>
+        <w:t xml:space="preserve"> in tool bar. </w:t>
       </w:r>
     </w:p>
     <w:p>
@@ -6481,22 +5185,7 @@
         </w:numPr>
       </w:pPr>
       <w:r>
-        <w:t>Open</w:t>
-      </w:r>
-      <w:r>
-        <w:t xml:space="preserve"> </w:t>
-      </w:r>
-      <w:r>
-        <w:t>existing</w:t>
-      </w:r>
-      <w:r>
-        <w:t xml:space="preserve"> sequence </w:t>
-      </w:r>
-      <w:r>
-        <w:t>d</w:t>
-      </w:r>
-      <w:r>
-        <w:t>atabase</w:t>
+        <w:t>Open existing sequence database</w:t>
       </w:r>
     </w:p>
     <w:p>
@@ -6512,13 +5201,7 @@
         <w:pStyle w:val="ListParagraph"/>
       </w:pPr>
       <w:r>
-        <w:t xml:space="preserve">Click File-&gt; </w:t>
-      </w:r>
-      <w:r>
-        <w:t>Open</w:t>
-      </w:r>
-      <w:r>
-        <w:t xml:space="preserve"> in </w:t>
+        <w:t xml:space="preserve">Click File-&gt; Open in </w:t>
       </w:r>
       <w:r>
         <w:rPr>
@@ -6596,33 +5279,15 @@
         <w:pStyle w:val="ListParagraph"/>
       </w:pPr>
       <w:r>
-        <w:t>After load an existing sequence database, u</w:t>
-      </w:r>
-      <w:r>
-        <w:t xml:space="preserve">sers can </w:t>
-      </w:r>
-      <w:r>
-        <w:t>import sequence into current database. The input files should be in FASTA format.</w:t>
-      </w:r>
-    </w:p>
-    <w:p>
-      <w:pPr>
-        <w:pStyle w:val="ListParagraph"/>
-      </w:pPr>
-      <w:r>
-        <w:t xml:space="preserve">Click </w:t>
-      </w:r>
-      <w:r>
-        <w:t>Sequences</w:t>
-      </w:r>
-      <w:r>
-        <w:t xml:space="preserve">-&gt; </w:t>
-      </w:r>
-      <w:r>
-        <w:t>Import</w:t>
-      </w:r>
-      <w:r>
-        <w:t xml:space="preserve"> in </w:t>
+        <w:t>After load an existing sequence database, users can import sequence into current database. The input files should be in FASTA format.</w:t>
+      </w:r>
+    </w:p>
+    <w:p>
+      <w:pPr>
+        <w:pStyle w:val="ListParagraph"/>
+      </w:pPr>
+      <w:r>
+        <w:t xml:space="preserve">Click Sequences-&gt; Import in </w:t>
       </w:r>
       <w:r>
         <w:rPr>
@@ -6717,13 +5382,7 @@
         <w:pStyle w:val="ListParagraph"/>
       </w:pPr>
       <w:r>
-        <w:t xml:space="preserve">Click Sequences-&gt; </w:t>
-      </w:r>
-      <w:r>
-        <w:t>Ex</w:t>
-      </w:r>
-      <w:r>
-        <w:t xml:space="preserve">port in </w:t>
+        <w:t xml:space="preserve">Click Sequences-&gt; Export in </w:t>
       </w:r>
       <w:r>
         <w:rPr>
@@ -6875,10 +5534,7 @@
         <w:pStyle w:val="ListParagraph"/>
       </w:pPr>
       <w:r>
-        <w:t xml:space="preserve">Click Tools-&gt; HA Numbering </w:t>
-      </w:r>
-      <w:r>
-        <w:t xml:space="preserve">in </w:t>
+        <w:t xml:space="preserve">Click Tools-&gt; HA Numbering in </w:t>
       </w:r>
       <w:r>
         <w:rPr>
@@ -6887,10 +5543,7 @@
         <w:t>menu</w:t>
       </w:r>
       <w:r>
-        <w:t xml:space="preserve"> or</w:t>
-      </w:r>
-      <w:r>
-        <w:t xml:space="preserve"> just click “Sequence” tab.</w:t>
+        <w:t xml:space="preserve"> or just click “Sequence” tab.</w:t>
       </w:r>
     </w:p>
     <w:p>
@@ -6934,19 +5587,7 @@
         <w:pStyle w:val="ListParagraph"/>
       </w:pPr>
       <w:r>
-        <w:t xml:space="preserve">Click </w:t>
-      </w:r>
-      <w:r>
-        <w:t xml:space="preserve">Tools-&gt; </w:t>
-      </w:r>
-      <w:r>
-        <w:t>Multiple</w:t>
-      </w:r>
-      <w:r>
-        <w:t xml:space="preserve"> </w:t>
-      </w:r>
-      <w:r>
-        <w:t>Alignment</w:t>
+        <w:t>Click Tools-&gt; Multiple Alignment</w:t>
       </w:r>
       <w:r>
         <w:t>(RTF)</w:t>
@@ -7114,13 +5755,7 @@
         <w:t xml:space="preserve"> </w:t>
       </w:r>
       <w:r>
-        <w:t>or click Alignment(</w:t>
-      </w:r>
-      <w:r>
-        <w:t>HTML</w:t>
-      </w:r>
-      <w:r>
-        <w:t>) tab</w:t>
+        <w:t>or click Alignment(HTML) tab</w:t>
       </w:r>
       <w:r>
         <w:t>.</w:t>
@@ -7143,10 +5778,7 @@
         <w:pStyle w:val="ListParagraph"/>
       </w:pPr>
       <w:r>
-        <w:t xml:space="preserve">Users can </w:t>
-      </w:r>
-      <w:r>
-        <w:t xml:space="preserve">generate phylogenetic tree (Maximum Likelihood tree) for selected sequences. </w:t>
+        <w:t xml:space="preserve">Users can generate phylogenetic tree (Maximum Likelihood tree) for selected sequences. </w:t>
       </w:r>
       <w:r>
         <w:t>Nucleotide and Amino Acid trees are available.</w:t>
@@ -7157,14 +5789,7 @@
         <w:pStyle w:val="ListParagraph"/>
       </w:pPr>
       <w:r>
-        <w:lastRenderedPageBreak/>
-        <w:t xml:space="preserve">For Nucleotide </w:t>
-      </w:r>
-      <w:r>
-        <w:t>tree</w:t>
-      </w:r>
-      <w:r>
-        <w:t>:</w:t>
+        <w:t>For Nucleotide tree:</w:t>
       </w:r>
     </w:p>
     <w:p>
@@ -7321,8 +5946,6 @@
       <w:r>
         <w:t>in tool bar.</w:t>
       </w:r>
-      <w:bookmarkStart w:id="0" w:name="_GoBack"/>
-      <w:bookmarkEnd w:id="0"/>
     </w:p>
     <w:p/>
     <w:p>
@@ -7350,19 +5973,7 @@
         <w:pStyle w:val="ListParagraph"/>
       </w:pPr>
       <w:r>
-        <w:t xml:space="preserve">Click </w:t>
-      </w:r>
-      <w:r>
-        <w:t>Edit Sequence</w:t>
-      </w:r>
-      <w:r>
-        <w:t xml:space="preserve">-&gt; </w:t>
-      </w:r>
-      <w:r>
-        <w:t>Mutation</w:t>
-      </w:r>
-      <w:r>
-        <w:t xml:space="preserve"> in </w:t>
+        <w:t xml:space="preserve">Click Edit Sequence-&gt; Mutation in </w:t>
       </w:r>
       <w:r>
         <w:rPr>
@@ -7440,13 +6051,7 @@
         <w:pStyle w:val="ListParagraph"/>
       </w:pPr>
       <w:r>
-        <w:t xml:space="preserve">Users can </w:t>
-      </w:r>
-      <w:r>
-        <w:t xml:space="preserve">compare sequences and generate consensus sequences or new sequences with </w:t>
-      </w:r>
-      <w:r>
-        <w:t>screening mutations.</w:t>
+        <w:t>Users can compare sequences and generate consensus sequences or new sequences with screening mutations.</w:t>
       </w:r>
     </w:p>
     <w:p>
@@ -7543,19 +6148,7 @@
         <w:pStyle w:val="ListParagraph"/>
       </w:pPr>
       <w:r>
-        <w:t>Users can</w:t>
-      </w:r>
-      <w:r>
-        <w:t xml:space="preserve"> </w:t>
-      </w:r>
-      <w:r>
-        <w:t>transplant</w:t>
-      </w:r>
-      <w:r>
-        <w:t xml:space="preserve"> epitopes/regions from sequences of different subtypes</w:t>
-      </w:r>
-      <w:r>
-        <w:t>.</w:t>
+        <w:t>Users can transplant epitopes/regions from sequences of different subtypes.</w:t>
       </w:r>
     </w:p>
     <w:p>
@@ -7642,51 +6235,33 @@
         </w:numPr>
       </w:pPr>
       <w:r>
-        <w:t xml:space="preserve">3D visualization via </w:t>
-      </w:r>
-      <w:proofErr w:type="spellStart"/>
+        <w:t>3D visualization via PyMOL</w:t>
+      </w:r>
+    </w:p>
+    <w:p>
+      <w:pPr>
+        <w:pStyle w:val="ListParagraph"/>
+      </w:pPr>
+      <w:r>
+        <w:t>Users can see 3D structure of selected sequence via PyMOL.</w:t>
+      </w:r>
+    </w:p>
+    <w:p>
+      <w:pPr>
+        <w:pStyle w:val="ListParagraph"/>
+      </w:pPr>
+      <w:r>
+        <w:t xml:space="preserve">Click </w:t>
+      </w:r>
+      <w:r>
+        <w:t>Visualization</w:t>
+      </w:r>
+      <w:r>
+        <w:t xml:space="preserve">-&gt; </w:t>
+      </w:r>
       <w:r>
         <w:t>PyMOL</w:t>
       </w:r>
-      <w:proofErr w:type="spellEnd"/>
-    </w:p>
-    <w:p>
-      <w:pPr>
-        <w:pStyle w:val="ListParagraph"/>
-      </w:pPr>
-      <w:r>
-        <w:t xml:space="preserve">Users can </w:t>
-      </w:r>
-      <w:r>
-        <w:t xml:space="preserve">see 3D structure of selected sequence via </w:t>
-      </w:r>
-      <w:proofErr w:type="spellStart"/>
-      <w:r>
-        <w:t>PyMOL</w:t>
-      </w:r>
-      <w:proofErr w:type="spellEnd"/>
-      <w:r>
-        <w:t>.</w:t>
-      </w:r>
-    </w:p>
-    <w:p>
-      <w:pPr>
-        <w:pStyle w:val="ListParagraph"/>
-      </w:pPr>
-      <w:r>
-        <w:t xml:space="preserve">Click </w:t>
-      </w:r>
-      <w:r>
-        <w:t>Visualization</w:t>
-      </w:r>
-      <w:r>
-        <w:t xml:space="preserve">-&gt; </w:t>
-      </w:r>
-      <w:proofErr w:type="spellStart"/>
-      <w:r>
-        <w:t>PyMOL</w:t>
-      </w:r>
-      <w:proofErr w:type="spellEnd"/>
       <w:r>
         <w:t xml:space="preserve"> in </w:t>
       </w:r>
@@ -7780,13 +6355,7 @@
         <w:pStyle w:val="ListParagraph"/>
       </w:pPr>
       <w:r>
-        <w:t xml:space="preserve">Users can </w:t>
-      </w:r>
-      <w:r>
-        <w:t>generate Gibson Clone Fragments</w:t>
-      </w:r>
-      <w:r>
-        <w:t>.</w:t>
+        <w:t>Users can generate Gibson Clone Fragments.</w:t>
       </w:r>
     </w:p>
     <w:p>
@@ -7796,21 +6365,14 @@
       <w:r>
         <w:t xml:space="preserve">Click </w:t>
       </w:r>
-      <w:proofErr w:type="spellStart"/>
       <w:r>
         <w:t>GibsonClone</w:t>
       </w:r>
-      <w:proofErr w:type="spellEnd"/>
       <w:r>
         <w:t xml:space="preserve">-&gt; </w:t>
       </w:r>
-      <w:proofErr w:type="spellStart"/>
-      <w:r>
-        <w:t>GibsonClone</w:t>
-      </w:r>
-      <w:proofErr w:type="spellEnd"/>
-      <w:r>
-        <w:t xml:space="preserve"> </w:t>
+      <w:r>
+        <w:t xml:space="preserve">GibsonClone </w:t>
       </w:r>
       <w:r>
         <w:t xml:space="preserve">in </w:t>

</xml_diff>